<commit_message>
add regras de cancelamento
</commit_message>
<xml_diff>
--- a/SOLEMAR - Levantamento de Requisitos.docx
+++ b/SOLEMAR - Levantamento de Requisitos.docx
@@ -34,16 +34,7 @@
                 <w:sz w:val="22"/>
                 <w:szCs w:val="22"/>
               </w:rPr>
-              <w:t>1-</w:t>
-            </w:r>
-            <w:r>
-              <w:rPr>
-                <w:rFonts w:ascii="Verdana" w:hAnsi="Verdana"/>
-                <w:b/>
-                <w:sz w:val="22"/>
-                <w:szCs w:val="22"/>
-              </w:rPr>
-              <w:t>Nome do Projeto</w:t>
+              <w:t>1-Nome do Projeto</w:t>
             </w:r>
           </w:p>
         </w:tc>
@@ -89,16 +80,7 @@
                 <w:sz w:val="22"/>
                 <w:szCs w:val="22"/>
               </w:rPr>
-              <w:t>2-</w:t>
-            </w:r>
-            <w:r>
-              <w:rPr>
-                <w:rFonts w:ascii="Verdana" w:hAnsi="Verdana"/>
-                <w:b/>
-                <w:sz w:val="22"/>
-                <w:szCs w:val="22"/>
-              </w:rPr>
-              <w:t>Especificação do</w:t>
+              <w:t>2-Especificação do</w:t>
             </w:r>
             <w:r>
               <w:rPr>
@@ -148,16 +130,7 @@
                 <w:sz w:val="22"/>
                 <w:szCs w:val="22"/>
               </w:rPr>
-              <w:t>3-</w:t>
-            </w:r>
-            <w:r>
-              <w:rPr>
-                <w:rFonts w:ascii="Verdana" w:hAnsi="Verdana"/>
-                <w:b/>
-                <w:sz w:val="22"/>
-                <w:szCs w:val="22"/>
-              </w:rPr>
-              <w:t>Nome do Stakeholder</w:t>
+              <w:t>3-Nome do Stakeholder</w:t>
             </w:r>
           </w:p>
         </w:tc>
@@ -240,7 +213,7 @@
                 <w:sz w:val="22"/>
                 <w:szCs w:val="22"/>
               </w:rPr>
-              <w:t xml:space="preserve">Item </w:t>
+              <w:t>Item –</w:t>
             </w:r>
             <w:r>
               <w:rPr>
@@ -249,43 +222,7 @@
                 <w:sz w:val="22"/>
                 <w:szCs w:val="22"/>
               </w:rPr>
-              <w:t>–</w:t>
-            </w:r>
-            <w:r>
-              <w:rPr>
-                <w:rFonts w:ascii="Verdana" w:hAnsi="Verdana"/>
-                <w:b/>
-                <w:sz w:val="22"/>
-                <w:szCs w:val="22"/>
-              </w:rPr>
-              <w:t xml:space="preserve"> </w:t>
-            </w:r>
-            <w:r>
-              <w:rPr>
-                <w:rFonts w:ascii="Verdana" w:hAnsi="Verdana"/>
-                <w:b/>
-                <w:sz w:val="22"/>
-                <w:szCs w:val="22"/>
-              </w:rPr>
-              <w:t>Reserva de Mesas</w:t>
-            </w:r>
-            <w:r>
-              <w:rPr>
-                <w:rFonts w:ascii="Verdana" w:hAnsi="Verdana"/>
-                <w:b/>
-                <w:sz w:val="22"/>
-                <w:szCs w:val="22"/>
-              </w:rPr>
-              <w:t xml:space="preserve">: </w:t>
-            </w:r>
-            <w:r>
-              <w:rPr>
-                <w:rFonts w:ascii="Verdana" w:hAnsi="Verdana"/>
-                <w:b/>
-                <w:sz w:val="22"/>
-                <w:szCs w:val="22"/>
-              </w:rPr>
-              <w:t>Sistema de gestão de reservas online</w:t>
+              <w:t xml:space="preserve"> Reserva de Mesas: Sistema de gestão de reservas online</w:t>
             </w:r>
           </w:p>
           <w:p>
@@ -1460,21 +1397,40 @@
                     <w:framePr w:hSpace="141" w:wrap="around" w:hAnchor="margin" w:x="-289" w:y="548"/>
                     <w:rPr>
                       <w:rFonts w:ascii="Verdana" w:hAnsi="Verdana"/>
+                    </w:rPr>
+                  </w:pPr>
+                  <w:r>
+                    <w:rPr>
+                      <w:rFonts w:ascii="Verdana" w:hAnsi="Verdana"/>
+                    </w:rPr>
+                    <w:t>014</w:t>
+                  </w:r>
+                </w:p>
+              </w:tc>
+              <w:tc>
+                <w:tcPr>
+                  <w:tcW w:w="2900" w:type="dxa"/>
+                </w:tcPr>
+                <w:p>
+                  <w:pPr>
+                    <w:framePr w:hSpace="141" w:wrap="around" w:hAnchor="margin" w:x="-289" w:y="548"/>
+                    <w:cnfStyle w:val="000000000000" w:firstRow="0" w:lastRow="0" w:firstColumn="0" w:lastColumn="0" w:oddVBand="0" w:evenVBand="0" w:oddHBand="0" w:evenHBand="0" w:firstRowFirstColumn="0" w:firstRowLastColumn="0" w:lastRowFirstColumn="0" w:lastRowLastColumn="0"/>
+                    <w:rPr>
+                      <w:rFonts w:ascii="Verdana" w:hAnsi="Verdana"/>
                       <w:highlight w:val="yellow"/>
                     </w:rPr>
                   </w:pPr>
                   <w:r>
                     <w:rPr>
                       <w:rFonts w:ascii="Verdana" w:hAnsi="Verdana"/>
-                      <w:highlight w:val="yellow"/>
-                    </w:rPr>
-                    <w:t>014</w:t>
-                  </w:r>
-                </w:p>
-              </w:tc>
-              <w:tc>
-                <w:tcPr>
-                  <w:tcW w:w="2900" w:type="dxa"/>
+                    </w:rPr>
+                    <w:t>Valor da taxa de reserva</w:t>
+                  </w:r>
+                </w:p>
+              </w:tc>
+              <w:tc>
+                <w:tcPr>
+                  <w:tcW w:w="4327" w:type="dxa"/>
                 </w:tcPr>
                 <w:p>
                   <w:pPr>
@@ -1482,18 +1438,157 @@
                     <w:cnfStyle w:val="000000000000" w:firstRow="0" w:lastRow="0" w:firstColumn="0" w:lastColumn="0" w:oddVBand="0" w:evenVBand="0" w:oddHBand="0" w:evenHBand="0" w:firstRowFirstColumn="0" w:firstRowLastColumn="0" w:lastRowFirstColumn="0" w:lastRowLastColumn="0"/>
                     <w:rPr>
                       <w:rFonts w:ascii="Verdana" w:hAnsi="Verdana"/>
-                      <w:highlight w:val="yellow"/>
-                    </w:rPr>
-                  </w:pPr>
-                  <w:r>
-                    <w:rPr>
-                      <w:rFonts w:ascii="Verdana" w:hAnsi="Verdana"/>
-                      <w:highlight w:val="yellow"/>
-                    </w:rPr>
-                    <w:t>Forma de devolução da taxa de reserva (Obrigatório)</w:t>
+                    </w:rPr>
+                  </w:pPr>
+                  <w:r>
+                    <w:rPr>
+                      <w:rFonts w:ascii="Verdana" w:hAnsi="Verdana"/>
+                      <w:lang w:val="en-US"/>
+                    </w:rPr>
+                    <w:t xml:space="preserve">Taxa de </w:t>
+                  </w:r>
+                  <w:proofErr w:type="spellStart"/>
+                  <w:r>
+                    <w:rPr>
+                      <w:rFonts w:ascii="Verdana" w:hAnsi="Verdana"/>
+                      <w:lang w:val="en-US"/>
+                    </w:rPr>
+                    <w:t>reserva</w:t>
+                  </w:r>
+                  <w:proofErr w:type="spellEnd"/>
+                  <w:r>
+                    <w:rPr>
+                      <w:rFonts w:ascii="Verdana" w:hAnsi="Verdana"/>
+                      <w:lang w:val="en-US"/>
+                    </w:rPr>
+                    <w:t xml:space="preserve"> de R$ 20,00: </w:t>
+                  </w:r>
+                  <w:proofErr w:type="spellStart"/>
+                  <w:r>
+                    <w:rPr>
+                      <w:rFonts w:ascii="Verdana" w:hAnsi="Verdana"/>
+                      <w:lang w:val="en-US"/>
+                    </w:rPr>
+                    <w:t>creditada</w:t>
+                  </w:r>
+                  <w:proofErr w:type="spellEnd"/>
+                  <w:r>
+                    <w:rPr>
+                      <w:rFonts w:ascii="Verdana" w:hAnsi="Verdana"/>
+                      <w:lang w:val="en-US"/>
+                    </w:rPr>
+                    <w:t xml:space="preserve"> no </w:t>
+                  </w:r>
+                  <w:proofErr w:type="spellStart"/>
+                  <w:r>
+                    <w:rPr>
+                      <w:rFonts w:ascii="Verdana" w:hAnsi="Verdana"/>
+                      <w:lang w:val="en-US"/>
+                    </w:rPr>
+                    <w:t>consumo</w:t>
+                  </w:r>
+                  <w:proofErr w:type="spellEnd"/>
+                  <w:r>
+                    <w:rPr>
+                      <w:rFonts w:ascii="Verdana" w:hAnsi="Verdana"/>
+                      <w:lang w:val="en-US"/>
+                    </w:rPr>
+                    <w:t xml:space="preserve"> </w:t>
+                  </w:r>
+                  <w:proofErr w:type="spellStart"/>
+                  <w:r>
+                    <w:rPr>
+                      <w:rFonts w:ascii="Verdana" w:hAnsi="Verdana"/>
+                      <w:lang w:val="en-US"/>
+                    </w:rPr>
+                    <w:t>ou</w:t>
+                  </w:r>
+                  <w:proofErr w:type="spellEnd"/>
+                  <w:r>
+                    <w:rPr>
+                      <w:rFonts w:ascii="Verdana" w:hAnsi="Verdana"/>
+                      <w:lang w:val="en-US"/>
+                    </w:rPr>
+                    <w:t xml:space="preserve"> </w:t>
+                  </w:r>
+                  <w:proofErr w:type="spellStart"/>
+                  <w:r>
+                    <w:rPr>
+                      <w:rFonts w:ascii="Verdana" w:hAnsi="Verdana"/>
+                      <w:lang w:val="en-US"/>
+                    </w:rPr>
+                    <w:t>aplicada</w:t>
+                  </w:r>
+                  <w:proofErr w:type="spellEnd"/>
+                  <w:r>
+                    <w:rPr>
+                      <w:rFonts w:ascii="Verdana" w:hAnsi="Verdana"/>
+                      <w:lang w:val="en-US"/>
+                    </w:rPr>
+                    <w:t xml:space="preserve"> </w:t>
+                  </w:r>
+                  <w:proofErr w:type="spellStart"/>
+                  <w:r>
+                    <w:rPr>
+                      <w:rFonts w:ascii="Verdana" w:hAnsi="Verdana"/>
+                      <w:lang w:val="en-US"/>
+                    </w:rPr>
+                    <w:t>como</w:t>
+                  </w:r>
+                  <w:proofErr w:type="spellEnd"/>
+                  <w:r>
+                    <w:rPr>
+                      <w:rFonts w:ascii="Verdana" w:hAnsi="Verdana"/>
+                      <w:lang w:val="en-US"/>
+                    </w:rPr>
+                    <w:t xml:space="preserve"> taxa de </w:t>
+                  </w:r>
+                  <w:proofErr w:type="spellStart"/>
+                  <w:r>
+                    <w:rPr>
+                      <w:rFonts w:ascii="Verdana" w:hAnsi="Verdana"/>
+                      <w:lang w:val="en-US"/>
+                    </w:rPr>
+                    <w:t>cancelamento</w:t>
                   </w:r>
                   <w:bookmarkStart w:id="0" w:name="_GoBack"/>
                   <w:bookmarkEnd w:id="0"/>
+                  <w:proofErr w:type="spellEnd"/>
+                </w:p>
+              </w:tc>
+            </w:tr>
+            <w:tr>
+              <w:trPr>
+                <w:cnfStyle w:val="000000100000" w:firstRow="0" w:lastRow="0" w:firstColumn="0" w:lastColumn="0" w:oddVBand="0" w:evenVBand="0" w:oddHBand="1" w:evenHBand="0" w:firstRowFirstColumn="0" w:firstRowLastColumn="0" w:lastRowFirstColumn="0" w:lastRowLastColumn="0"/>
+              </w:trPr>
+              <w:tc>
+                <w:tcPr>
+                  <w:cnfStyle w:val="001000000000" w:firstRow="0" w:lastRow="0" w:firstColumn="1" w:lastColumn="0" w:oddVBand="0" w:evenVBand="0" w:oddHBand="0" w:evenHBand="0" w:firstRowFirstColumn="0" w:firstRowLastColumn="0" w:lastRowFirstColumn="0" w:lastRowLastColumn="0"/>
+                  <w:tcW w:w="1418" w:type="dxa"/>
+                </w:tcPr>
+                <w:p>
+                  <w:pPr>
+                    <w:framePr w:hSpace="141" w:wrap="around" w:hAnchor="margin" w:x="-289" w:y="548"/>
+                    <w:rPr>
+                      <w:rFonts w:ascii="Verdana" w:hAnsi="Verdana"/>
+                      <w:highlight w:val="yellow"/>
+                    </w:rPr>
+                  </w:pPr>
+                </w:p>
+              </w:tc>
+              <w:tc>
+                <w:tcPr>
+                  <w:tcW w:w="2900" w:type="dxa"/>
+                </w:tcPr>
+                <w:p>
+                  <w:pPr>
+                    <w:framePr w:hSpace="141" w:wrap="around" w:hAnchor="margin" w:x="-289" w:y="548"/>
+                    <w:cnfStyle w:val="000000100000" w:firstRow="0" w:lastRow="0" w:firstColumn="0" w:lastColumn="0" w:oddVBand="0" w:evenVBand="0" w:oddHBand="1" w:evenHBand="0" w:firstRowFirstColumn="0" w:firstRowLastColumn="0" w:lastRowFirstColumn="0" w:lastRowLastColumn="0"/>
+                    <w:rPr>
+                      <w:rFonts w:ascii="Verdana" w:hAnsi="Verdana"/>
+                      <w:highlight w:val="yellow"/>
+                    </w:rPr>
+                  </w:pPr>
                 </w:p>
               </w:tc>
               <w:tc>
@@ -1503,19 +1598,12 @@
                 <w:p>
                   <w:pPr>
                     <w:framePr w:hSpace="141" w:wrap="around" w:hAnchor="margin" w:x="-289" w:y="548"/>
-                    <w:cnfStyle w:val="000000000000" w:firstRow="0" w:lastRow="0" w:firstColumn="0" w:lastColumn="0" w:oddVBand="0" w:evenVBand="0" w:oddHBand="0" w:evenHBand="0" w:firstRowFirstColumn="0" w:firstRowLastColumn="0" w:lastRowFirstColumn="0" w:lastRowLastColumn="0"/>
+                    <w:cnfStyle w:val="000000100000" w:firstRow="0" w:lastRow="0" w:firstColumn="0" w:lastColumn="0" w:oddVBand="0" w:evenVBand="0" w:oddHBand="1" w:evenHBand="0" w:firstRowFirstColumn="0" w:firstRowLastColumn="0" w:lastRowFirstColumn="0" w:lastRowLastColumn="0"/>
                     <w:rPr>
                       <w:rFonts w:ascii="Verdana" w:hAnsi="Verdana"/>
                       <w:highlight w:val="yellow"/>
                     </w:rPr>
                   </w:pPr>
-                  <w:r>
-                    <w:rPr>
-                      <w:rFonts w:ascii="Verdana" w:hAnsi="Verdana"/>
-                      <w:highlight w:val="yellow"/>
-                    </w:rPr>
-                    <w:t>Pela mesma forma de pagamento que foi utilizado pelo cliente no momento da reserva ou gerar um voucher para uso futuro.</w:t>
-                  </w:r>
                 </w:p>
               </w:tc>
             </w:tr>
@@ -1552,25 +1640,7 @@
                 <w:sz w:val="22"/>
                 <w:szCs w:val="22"/>
               </w:rPr>
-              <w:t xml:space="preserve">Item </w:t>
-            </w:r>
-            <w:r>
-              <w:rPr>
-                <w:rFonts w:ascii="Verdana" w:hAnsi="Verdana"/>
-                <w:b/>
-                <w:sz w:val="22"/>
-                <w:szCs w:val="22"/>
-              </w:rPr>
-              <w:t>–</w:t>
-            </w:r>
-            <w:r>
-              <w:rPr>
-                <w:rFonts w:ascii="Verdana" w:hAnsi="Verdana"/>
-                <w:b/>
-                <w:sz w:val="22"/>
-                <w:szCs w:val="22"/>
-              </w:rPr>
-              <w:t xml:space="preserve"> </w:t>
+              <w:t xml:space="preserve">Item – </w:t>
             </w:r>
             <w:r>
               <w:rPr>
@@ -1715,6 +1785,12 @@
                       <w:rFonts w:ascii="Verdana" w:hAnsi="Verdana"/>
                     </w:rPr>
                   </w:pPr>
+                  <w:r>
+                    <w:rPr>
+                      <w:rFonts w:ascii="Verdana" w:hAnsi="Verdana"/>
+                    </w:rPr>
+                    <w:t>Não cobrar taxa de cancelamento</w:t>
+                  </w:r>
                 </w:p>
               </w:tc>
               <w:tc>
@@ -1729,6 +1805,12 @@
                       <w:rFonts w:ascii="Verdana" w:hAnsi="Verdana"/>
                     </w:rPr>
                   </w:pPr>
+                  <w:r>
+                    <w:rPr>
+                      <w:rFonts w:ascii="Verdana" w:hAnsi="Verdana"/>
+                    </w:rPr>
+                    <w:t>Cancelamento sem taxa até 24h antes da data agendada</w:t>
+                  </w:r>
                 </w:p>
               </w:tc>
             </w:tr>
@@ -1745,6 +1827,12 @@
                       <w:rFonts w:ascii="Verdana" w:hAnsi="Verdana"/>
                     </w:rPr>
                   </w:pPr>
+                  <w:r>
+                    <w:rPr>
+                      <w:rFonts w:ascii="Verdana" w:hAnsi="Verdana"/>
+                    </w:rPr>
+                    <w:t>002</w:t>
+                  </w:r>
                 </w:p>
               </w:tc>
               <w:tc>
@@ -1759,6 +1847,12 @@
                       <w:rFonts w:ascii="Verdana" w:hAnsi="Verdana"/>
                     </w:rPr>
                   </w:pPr>
+                  <w:r>
+                    <w:rPr>
+                      <w:rFonts w:ascii="Verdana" w:hAnsi="Verdana"/>
+                    </w:rPr>
+                    <w:t>Alerta sobre taxa de cancelamento</w:t>
+                  </w:r>
                 </w:p>
               </w:tc>
               <w:tc>
@@ -1773,6 +1867,12 @@
                       <w:rFonts w:ascii="Verdana" w:hAnsi="Verdana"/>
                     </w:rPr>
                   </w:pPr>
+                  <w:r>
+                    <w:rPr>
+                      <w:rFonts w:ascii="Verdana" w:hAnsi="Verdana"/>
+                    </w:rPr>
+                    <w:t>Alerta sobre taxa de cancelamento no momento da reserva</w:t>
+                  </w:r>
                 </w:p>
               </w:tc>
             </w:tr>
@@ -1792,6 +1892,12 @@
                       <w:rFonts w:ascii="Verdana" w:hAnsi="Verdana"/>
                     </w:rPr>
                   </w:pPr>
+                  <w:r>
+                    <w:rPr>
+                      <w:rFonts w:ascii="Verdana" w:hAnsi="Verdana"/>
+                    </w:rPr>
+                    <w:t>003</w:t>
+                  </w:r>
                 </w:p>
               </w:tc>
               <w:tc>
@@ -1806,12 +1912,87 @@
                       <w:rFonts w:ascii="Verdana" w:hAnsi="Verdana"/>
                     </w:rPr>
                   </w:pPr>
+                  <w:r>
+                    <w:rPr>
+                      <w:rFonts w:ascii="Verdana" w:hAnsi="Verdana"/>
+                    </w:rPr>
+                    <w:t>Alerta para reservas feitas com intervalo</w:t>
+                  </w:r>
+                  <w:r>
+                    <w:rPr>
+                      <w:rFonts w:ascii="Verdana" w:hAnsi="Verdana"/>
+                    </w:rPr>
+                    <w:t xml:space="preserve"> igual ou</w:t>
+                  </w:r>
+                  <w:r>
+                    <w:rPr>
+                      <w:rFonts w:ascii="Verdana" w:hAnsi="Verdana"/>
+                    </w:rPr>
+                    <w:t xml:space="preserve"> menor que </w:t>
+                  </w:r>
+                  <w:r>
+                    <w:rPr>
+                      <w:rFonts w:ascii="Verdana" w:hAnsi="Verdana"/>
+                    </w:rPr>
+                    <w:t>24</w:t>
+                  </w:r>
+                  <w:r>
+                    <w:rPr>
+                      <w:rFonts w:ascii="Verdana" w:hAnsi="Verdana"/>
+                    </w:rPr>
+                    <w:t>h</w:t>
+                  </w:r>
                 </w:p>
               </w:tc>
               <w:tc>
                 <w:tcPr>
                   <w:tcW w:w="4327" w:type="dxa"/>
                 </w:tcPr>
+                <w:p>
+                  <w:pPr>
+                    <w:framePr w:hSpace="141" w:wrap="around" w:hAnchor="margin" w:x="-289" w:y="548"/>
+                    <w:cnfStyle w:val="000000100000" w:firstRow="0" w:lastRow="0" w:firstColumn="0" w:lastColumn="0" w:oddVBand="0" w:evenVBand="0" w:oddHBand="1" w:evenHBand="0" w:firstRowFirstColumn="0" w:firstRowLastColumn="0" w:lastRowFirstColumn="0" w:lastRowLastColumn="0"/>
+                    <w:rPr>
+                      <w:rFonts w:ascii="Verdana" w:hAnsi="Verdana"/>
+                    </w:rPr>
+                  </w:pPr>
+                  <w:r>
+                    <w:rPr>
+                      <w:rFonts w:ascii="Verdana" w:hAnsi="Verdana"/>
+                    </w:rPr>
+                    <w:t xml:space="preserve">Alerta de que reservas feitas com </w:t>
+                  </w:r>
+                  <w:r>
+                    <w:rPr>
+                      <w:rFonts w:ascii="Verdana" w:hAnsi="Verdana"/>
+                    </w:rPr>
+                    <w:t>intervalo igual ou menor</w:t>
+                  </w:r>
+                  <w:r>
+                    <w:rPr>
+                      <w:rFonts w:ascii="Verdana" w:hAnsi="Verdana"/>
+                    </w:rPr>
+                    <w:t xml:space="preserve"> de </w:t>
+                  </w:r>
+                  <w:r>
+                    <w:rPr>
+                      <w:rFonts w:ascii="Verdana" w:hAnsi="Verdana"/>
+                    </w:rPr>
+                    <w:t>24</w:t>
+                  </w:r>
+                  <w:r>
+                    <w:rPr>
+                      <w:rFonts w:ascii="Verdana" w:hAnsi="Verdana"/>
+                    </w:rPr>
+                    <w:t>h não permitem reembolso da taxa</w:t>
+                  </w:r>
+                  <w:r>
+                    <w:rPr>
+                      <w:rFonts w:ascii="Verdana" w:hAnsi="Verdana"/>
+                    </w:rPr>
+                    <w:t>.</w:t>
+                  </w:r>
+                </w:p>
                 <w:p>
                   <w:pPr>
                     <w:framePr w:hSpace="141" w:wrap="around" w:hAnchor="margin" w:x="-289" w:y="548"/>
@@ -1836,6 +2017,12 @@
                       <w:rFonts w:ascii="Verdana" w:hAnsi="Verdana"/>
                     </w:rPr>
                   </w:pPr>
+                  <w:r>
+                    <w:rPr>
+                      <w:rFonts w:ascii="Verdana" w:hAnsi="Verdana"/>
+                    </w:rPr>
+                    <w:t>004</w:t>
+                  </w:r>
                 </w:p>
               </w:tc>
               <w:tc>
@@ -1850,6 +2037,12 @@
                       <w:rFonts w:ascii="Verdana" w:hAnsi="Verdana"/>
                     </w:rPr>
                   </w:pPr>
+                  <w:r>
+                    <w:rPr>
+                      <w:rFonts w:ascii="Verdana" w:hAnsi="Verdana"/>
+                    </w:rPr>
+                    <w:t>Forma de devolução da taxa de reserva (Obrigatório)</w:t>
+                  </w:r>
                 </w:p>
               </w:tc>
               <w:tc>
@@ -1864,6 +2057,12 @@
                       <w:rFonts w:ascii="Verdana" w:hAnsi="Verdana"/>
                     </w:rPr>
                   </w:pPr>
+                  <w:r>
+                    <w:rPr>
+                      <w:rFonts w:ascii="Verdana" w:hAnsi="Verdana"/>
+                    </w:rPr>
+                    <w:t>Pela mesma forma de pagamento que foi utilizado pelo cliente no momento da reserva ou gerar um voucher para uso futuro.</w:t>
+                  </w:r>
                 </w:p>
               </w:tc>
             </w:tr>
@@ -2582,7 +2781,7 @@
         <v:path o:extrusionok="f" gradientshapeok="t" o:connecttype="rect"/>
         <o:lock v:ext="edit" aspectratio="t"/>
       </v:shapetype>
-      <v:shape id="_x0000_i1056" type="#_x0000_t75" style="width:11.25pt;height:11.25pt" o:bullet="t">
+      <v:shape id="_x0000_i1078" type="#_x0000_t75" style="width:11.25pt;height:11.25pt" o:bullet="t">
         <v:imagedata r:id="rId1" o:title="msoFCA2"/>
       </v:shape>
     </w:pict>
@@ -6058,7 +6257,7 @@
 </file>
 
 <file path=customXml/itemProps1.xml><?xml version="1.0" encoding="utf-8"?>
-<ds:datastoreItem xmlns:ds="http://schemas.openxmlformats.org/officeDocument/2006/customXml" ds:itemID="{3A29A133-C5C1-43BC-996A-06B9B9C3DB9E}">
+<ds:datastoreItem xmlns:ds="http://schemas.openxmlformats.org/officeDocument/2006/customXml" ds:itemID="{D9020A9E-9863-4C4C-B9D2-B7A2B03CCBD4}">
   <ds:schemaRefs>
     <ds:schemaRef ds:uri="http://schemas.openxmlformats.org/officeDocument/2006/bibliography"/>
   </ds:schemaRefs>

</xml_diff>

<commit_message>
Add requisitos 14 e 15
</commit_message>
<xml_diff>
--- a/SOLEMAR - Levantamento de Requisitos.docx
+++ b/SOLEMAR - Levantamento de Requisitos.docx
@@ -1,6 +1,6 @@
 
 <file path=word/document.xml><?xml version="1.0" encoding="utf-8"?>
-<w:document xmlns:wpc="http://schemas.microsoft.com/office/word/2010/wordprocessingCanvas" xmlns:cx="http://schemas.microsoft.com/office/drawing/2014/chartex" xmlns:cx1="http://schemas.microsoft.com/office/drawing/2015/9/8/chartex" xmlns:cx2="http://schemas.microsoft.com/office/drawing/2015/10/21/chartex" xmlns:cx3="http://schemas.microsoft.com/office/drawing/2016/5/9/chartex" xmlns:cx4="http://schemas.microsoft.com/office/drawing/2016/5/10/chartex" xmlns:cx5="http://schemas.microsoft.com/office/drawing/2016/5/11/chartex" xmlns:cx6="http://schemas.microsoft.com/office/drawing/2016/5/12/chartex" xmlns:cx7="http://schemas.microsoft.com/office/drawing/2016/5/13/chartex" xmlns:cx8="http://schemas.microsoft.com/office/drawing/2016/5/14/chartex" xmlns:mc="http://schemas.openxmlformats.org/markup-compatibility/2006" xmlns:aink="http://schemas.microsoft.com/office/drawing/2016/ink" xmlns:am3d="http://schemas.microsoft.com/office/drawing/2017/model3d" xmlns:o="urn:schemas-microsoft-com:office:office" xmlns:r="http://schemas.openxmlformats.org/officeDocument/2006/relationships" xmlns:m="http://schemas.openxmlformats.org/officeDocument/2006/math" xmlns:v="urn:schemas-microsoft-com:vml" xmlns:wp14="http://schemas.microsoft.com/office/word/2010/wordprocessingDrawing" xmlns:wp="http://schemas.openxmlformats.org/drawingml/2006/wordprocessingDrawing" xmlns:w10="urn:schemas-microsoft-com:office:word" xmlns:w="http://schemas.openxmlformats.org/wordprocessingml/2006/main" xmlns:w14="http://schemas.microsoft.com/office/word/2010/wordml" xmlns:w15="http://schemas.microsoft.com/office/word/2012/wordml" xmlns:w16cid="http://schemas.microsoft.com/office/word/2016/wordml/cid" xmlns:w16se="http://schemas.microsoft.com/office/word/2015/wordml/symex" xmlns:wpg="http://schemas.microsoft.com/office/word/2010/wordprocessingGroup" xmlns:wpi="http://schemas.microsoft.com/office/word/2010/wordprocessingInk" xmlns:wne="http://schemas.microsoft.com/office/word/2006/wordml" xmlns:wps="http://schemas.microsoft.com/office/word/2010/wordprocessingShape" mc:Ignorable="w14 w15 w16se w16cid wp14">
+<w:document xmlns:wpc="http://schemas.microsoft.com/office/word/2010/wordprocessingCanvas" xmlns:cx="http://schemas.microsoft.com/office/drawing/2014/chartex" xmlns:cx1="http://schemas.microsoft.com/office/drawing/2015/9/8/chartex" xmlns:cx2="http://schemas.microsoft.com/office/drawing/2015/10/21/chartex" xmlns:cx3="http://schemas.microsoft.com/office/drawing/2016/5/9/chartex" xmlns:cx4="http://schemas.microsoft.com/office/drawing/2016/5/10/chartex" xmlns:cx5="http://schemas.microsoft.com/office/drawing/2016/5/11/chartex" xmlns:cx6="http://schemas.microsoft.com/office/drawing/2016/5/12/chartex" xmlns:cx7="http://schemas.microsoft.com/office/drawing/2016/5/13/chartex" xmlns:cx8="http://schemas.microsoft.com/office/drawing/2016/5/14/chartex" xmlns:mc="http://schemas.openxmlformats.org/markup-compatibility/2006" xmlns:aink="http://schemas.microsoft.com/office/drawing/2016/ink" xmlns:am3d="http://schemas.microsoft.com/office/drawing/2017/model3d" xmlns:o="urn:schemas-microsoft-com:office:office" xmlns:oel="http://schemas.microsoft.com/office/2019/extlst" xmlns:r="http://schemas.openxmlformats.org/officeDocument/2006/relationships" xmlns:m="http://schemas.openxmlformats.org/officeDocument/2006/math" xmlns:v="urn:schemas-microsoft-com:vml" xmlns:wp14="http://schemas.microsoft.com/office/word/2010/wordprocessingDrawing" xmlns:wp="http://schemas.openxmlformats.org/drawingml/2006/wordprocessingDrawing" xmlns:w10="urn:schemas-microsoft-com:office:word" xmlns:w="http://schemas.openxmlformats.org/wordprocessingml/2006/main" xmlns:w14="http://schemas.microsoft.com/office/word/2010/wordml" xmlns:w15="http://schemas.microsoft.com/office/word/2012/wordml" xmlns:w16cex="http://schemas.microsoft.com/office/word/2018/wordml/cex" xmlns:w16cid="http://schemas.microsoft.com/office/word/2016/wordml/cid" xmlns:w16="http://schemas.microsoft.com/office/word/2018/wordml" xmlns:w16du="http://schemas.microsoft.com/office/word/2023/wordml/word16du" xmlns:w16sdtdh="http://schemas.microsoft.com/office/word/2020/wordml/sdtdatahash" xmlns:w16sdtfl="http://schemas.microsoft.com/office/word/2024/wordml/sdtformatlock" xmlns:w16se="http://schemas.microsoft.com/office/word/2015/wordml/symex" xmlns:wpg="http://schemas.microsoft.com/office/word/2010/wordprocessingGroup" xmlns:wpi="http://schemas.microsoft.com/office/word/2010/wordprocessingInk" xmlns:wne="http://schemas.microsoft.com/office/word/2006/wordml" xmlns:wps="http://schemas.microsoft.com/office/word/2010/wordprocessingShape" mc:Ignorable="w14 w15 w16se w16cid w16 w16cex w16sdtdh w16sdtfl w16du wp14">
   <w:body>
     <w:tbl>
       <w:tblPr>
@@ -47,7 +47,7 @@
           <w:p/>
           <w:p>
             <w:r>
-              <w:t xml:space="preserve">Site para divulgação de menus e shows e um sistema de gestão de reservas e fila de espera - Restaurante </w:t>
+              <w:t xml:space="preserve">Sistema de gestão de reservas e fila de espera - Restaurante </w:t>
             </w:r>
             <w:proofErr w:type="spellStart"/>
             <w:r>
@@ -456,19 +456,7 @@
                     <w:rPr>
                       <w:rFonts w:ascii="Verdana" w:hAnsi="Verdana"/>
                     </w:rPr>
-                    <w:t xml:space="preserve">Campo para cliente informar o </w:t>
-                  </w:r>
-                  <w:r>
-                    <w:rPr>
-                      <w:rFonts w:ascii="Verdana" w:hAnsi="Verdana"/>
-                    </w:rPr>
-                    <w:t>telefone</w:t>
-                  </w:r>
-                  <w:r>
-                    <w:rPr>
-                      <w:rFonts w:ascii="Verdana" w:hAnsi="Verdana"/>
-                    </w:rPr>
-                    <w:t xml:space="preserve"> na reserva</w:t>
+                    <w:t>Campo para cliente informar o telefone na reserva</w:t>
                   </w:r>
                 </w:p>
               </w:tc>
@@ -539,19 +527,7 @@
                     <w:rPr>
                       <w:rFonts w:ascii="Verdana" w:hAnsi="Verdana"/>
                     </w:rPr>
-                    <w:t xml:space="preserve">Campo para cliente informar o </w:t>
-                  </w:r>
-                  <w:r>
-                    <w:rPr>
-                      <w:rFonts w:ascii="Verdana" w:hAnsi="Verdana"/>
-                    </w:rPr>
-                    <w:t>e-mail de contato</w:t>
-                  </w:r>
-                  <w:r>
-                    <w:rPr>
-                      <w:rFonts w:ascii="Verdana" w:hAnsi="Verdana"/>
-                    </w:rPr>
-                    <w:t xml:space="preserve"> na reserva</w:t>
+                    <w:t>Campo para cliente informar o e-mail de contato na reserva</w:t>
                   </w:r>
                 </w:p>
               </w:tc>
@@ -619,13 +595,7 @@
                     <w:rPr>
                       <w:rFonts w:ascii="Verdana" w:hAnsi="Verdana"/>
                     </w:rPr>
-                    <w:t xml:space="preserve">Campo para cliente informar </w:t>
-                  </w:r>
-                  <w:r>
-                    <w:rPr>
-                      <w:rFonts w:ascii="Verdana" w:hAnsi="Verdana"/>
-                    </w:rPr>
-                    <w:t>a data de nascimento</w:t>
+                    <w:t>Campo para cliente informar a data de nascimento</w:t>
                   </w:r>
                 </w:p>
               </w:tc>
@@ -696,27 +666,7 @@
                     <w:rPr>
                       <w:rFonts w:ascii="Verdana" w:hAnsi="Verdana"/>
                     </w:rPr>
-                    <w:t xml:space="preserve">Campo para cliente informar o </w:t>
-                  </w:r>
-                  <w:r>
-                    <w:rPr>
-                      <w:rFonts w:ascii="Verdana" w:hAnsi="Verdana"/>
-                    </w:rPr>
-                    <w:t>gênero (</w:t>
-                  </w:r>
-                  <w:proofErr w:type="spellStart"/>
-                  <w:r>
-                    <w:rPr>
-                      <w:rFonts w:ascii="Verdana" w:hAnsi="Verdana"/>
-                    </w:rPr>
-                    <w:t>masc</w:t>
-                  </w:r>
-                  <w:proofErr w:type="spellEnd"/>
-                  <w:r>
-                    <w:rPr>
-                      <w:rFonts w:ascii="Verdana" w:hAnsi="Verdana"/>
-                    </w:rPr>
-                    <w:t xml:space="preserve"> / </w:t>
+                    <w:t xml:space="preserve">Campo para cliente informar o gênero (masc / </w:t>
                   </w:r>
                   <w:proofErr w:type="spellStart"/>
                   <w:r>
@@ -798,19 +748,7 @@
                     <w:rPr>
                       <w:rFonts w:ascii="Verdana" w:hAnsi="Verdana"/>
                     </w:rPr>
-                    <w:t xml:space="preserve">Campo para cliente informar </w:t>
-                  </w:r>
-                  <w:r>
-                    <w:rPr>
-                      <w:rFonts w:ascii="Verdana" w:hAnsi="Verdana"/>
-                    </w:rPr>
-                    <w:t>a data da</w:t>
-                  </w:r>
-                  <w:r>
-                    <w:rPr>
-                      <w:rFonts w:ascii="Verdana" w:hAnsi="Verdana"/>
-                    </w:rPr>
-                    <w:t xml:space="preserve"> reserva</w:t>
+                    <w:t>Campo para cliente informar a data da reserva</w:t>
                   </w:r>
                 </w:p>
               </w:tc>
@@ -881,31 +819,7 @@
                     <w:rPr>
                       <w:rFonts w:ascii="Verdana" w:hAnsi="Verdana"/>
                     </w:rPr>
-                    <w:t xml:space="preserve">Campo para cliente informar o </w:t>
-                  </w:r>
-                  <w:r>
-                    <w:rPr>
-                      <w:rFonts w:ascii="Verdana" w:hAnsi="Verdana"/>
-                    </w:rPr>
-                    <w:t>horário</w:t>
-                  </w:r>
-                  <w:r>
-                    <w:rPr>
-                      <w:rFonts w:ascii="Verdana" w:hAnsi="Verdana"/>
-                    </w:rPr>
-                    <w:t xml:space="preserve"> </w:t>
-                  </w:r>
-                  <w:r>
-                    <w:rPr>
-                      <w:rFonts w:ascii="Verdana" w:hAnsi="Verdana"/>
-                    </w:rPr>
-                    <w:t>d</w:t>
-                  </w:r>
-                  <w:r>
-                    <w:rPr>
-                      <w:rFonts w:ascii="Verdana" w:hAnsi="Verdana"/>
-                    </w:rPr>
-                    <w:t>a reserva</w:t>
+                    <w:t>Campo para cliente informar o horário da reserva</w:t>
                   </w:r>
                 </w:p>
               </w:tc>
@@ -947,13 +861,7 @@
                     <w:rPr>
                       <w:rFonts w:ascii="Verdana" w:hAnsi="Verdana"/>
                     </w:rPr>
-                    <w:t>Quantidade de pessoas</w:t>
-                  </w:r>
-                  <w:r>
-                    <w:rPr>
-                      <w:rFonts w:ascii="Verdana" w:hAnsi="Verdana"/>
-                    </w:rPr>
-                    <w:t xml:space="preserve"> (Obrigatório)</w:t>
+                    <w:t>Quantidade de pessoas (Obrigatório)</w:t>
                   </w:r>
                 </w:p>
               </w:tc>
@@ -973,19 +881,7 @@
                     <w:rPr>
                       <w:rFonts w:ascii="Verdana" w:hAnsi="Verdana"/>
                     </w:rPr>
-                    <w:t xml:space="preserve">Campo para cliente informar </w:t>
-                  </w:r>
-                  <w:r>
-                    <w:rPr>
-                      <w:rFonts w:ascii="Verdana" w:hAnsi="Verdana"/>
-                    </w:rPr>
-                    <w:t xml:space="preserve">a quantidade de pessoas para </w:t>
-                  </w:r>
-                  <w:r>
-                    <w:rPr>
-                      <w:rFonts w:ascii="Verdana" w:hAnsi="Verdana"/>
-                    </w:rPr>
-                    <w:t>a reserva</w:t>
+                    <w:t>Campo para cliente informar a quantidade de pessoas para a reserva</w:t>
                   </w:r>
                 </w:p>
               </w:tc>
@@ -1030,13 +926,7 @@
                     <w:rPr>
                       <w:rFonts w:ascii="Verdana" w:hAnsi="Verdana"/>
                     </w:rPr>
-                    <w:t xml:space="preserve">Evento (Não </w:t>
-                  </w:r>
-                  <w:r>
-                    <w:rPr>
-                      <w:rFonts w:ascii="Verdana" w:hAnsi="Verdana"/>
-                    </w:rPr>
-                    <w:t>Obrigatório)</w:t>
+                    <w:t>Evento (Não Obrigatório)</w:t>
                   </w:r>
                 </w:p>
               </w:tc>
@@ -1056,13 +946,7 @@
                     <w:rPr>
                       <w:rFonts w:ascii="Verdana" w:hAnsi="Verdana"/>
                     </w:rPr>
-                    <w:t xml:space="preserve">Campo para cliente informar </w:t>
-                  </w:r>
-                  <w:r>
-                    <w:rPr>
-                      <w:rFonts w:ascii="Verdana" w:hAnsi="Verdana"/>
-                    </w:rPr>
-                    <w:t xml:space="preserve">se a reserva é para um evento (casamento, aniversário, </w:t>
+                    <w:t xml:space="preserve">Campo para cliente informar se a reserva é para um evento (casamento, aniversário, </w:t>
                   </w:r>
                   <w:proofErr w:type="spellStart"/>
                   <w:r>
@@ -1138,13 +1022,7 @@
                     <w:rPr>
                       <w:rFonts w:ascii="Verdana" w:hAnsi="Verdana"/>
                     </w:rPr>
-                    <w:t xml:space="preserve">Campo para cliente informar se </w:t>
-                  </w:r>
-                  <w:r>
-                    <w:rPr>
-                      <w:rFonts w:ascii="Verdana" w:hAnsi="Verdana"/>
-                    </w:rPr>
-                    <w:t>haverá criança e se sim, quantas.</w:t>
+                    <w:t>Campo para cliente informar se haverá criança e se sim, quantas.</w:t>
                   </w:r>
                 </w:p>
               </w:tc>
@@ -1169,66 +1047,54 @@
                     <w:rPr>
                       <w:rFonts w:ascii="Verdana" w:hAnsi="Verdana"/>
                     </w:rPr>
+                    <w:t>011</w:t>
+                  </w:r>
+                </w:p>
+              </w:tc>
+              <w:tc>
+                <w:tcPr>
+                  <w:tcW w:w="2900" w:type="dxa"/>
+                </w:tcPr>
+                <w:p>
+                  <w:pPr>
+                    <w:framePr w:hSpace="141" w:wrap="around" w:hAnchor="margin" w:x="-289" w:y="548"/>
+                    <w:cnfStyle w:val="000000100000" w:firstRow="0" w:lastRow="0" w:firstColumn="0" w:lastColumn="0" w:oddVBand="0" w:evenVBand="0" w:oddHBand="1" w:evenHBand="0" w:firstRowFirstColumn="0" w:firstRowLastColumn="0" w:lastRowFirstColumn="0" w:lastRowLastColumn="0"/>
+                    <w:rPr>
+                      <w:rFonts w:ascii="Verdana" w:hAnsi="Verdana"/>
+                    </w:rPr>
+                  </w:pPr>
+                  <w:r>
+                    <w:rPr>
+                      <w:rFonts w:ascii="Verdana" w:hAnsi="Verdana"/>
+                    </w:rPr>
+                    <w:t>Necessidades especiais</w:t>
+                  </w:r>
+                </w:p>
+              </w:tc>
+              <w:tc>
+                <w:tcPr>
+                  <w:tcW w:w="4327" w:type="dxa"/>
+                </w:tcPr>
+                <w:p>
+                  <w:pPr>
+                    <w:framePr w:hSpace="141" w:wrap="around" w:hAnchor="margin" w:x="-289" w:y="548"/>
+                    <w:cnfStyle w:val="000000100000" w:firstRow="0" w:lastRow="0" w:firstColumn="0" w:lastColumn="0" w:oddVBand="0" w:evenVBand="0" w:oddHBand="1" w:evenHBand="0" w:firstRowFirstColumn="0" w:firstRowLastColumn="0" w:lastRowFirstColumn="0" w:lastRowLastColumn="0"/>
+                    <w:rPr>
+                      <w:rFonts w:ascii="Verdana" w:hAnsi="Verdana"/>
+                    </w:rPr>
+                  </w:pPr>
+                  <w:r>
+                    <w:rPr>
+                      <w:rFonts w:ascii="Verdana" w:hAnsi="Verdana"/>
+                    </w:rPr>
+                    <w:t xml:space="preserve">Campo para cliente informar se haverá pessoas com </w:t>
+                  </w:r>
+                  <w:r>
+                    <w:rPr>
+                      <w:rFonts w:ascii="Verdana" w:hAnsi="Verdana"/>
+                    </w:rPr>
                     <w:lastRenderedPageBreak/>
-                    <w:t>011</w:t>
-                  </w:r>
-                </w:p>
-              </w:tc>
-              <w:tc>
-                <w:tcPr>
-                  <w:tcW w:w="2900" w:type="dxa"/>
-                </w:tcPr>
-                <w:p>
-                  <w:pPr>
-                    <w:framePr w:hSpace="141" w:wrap="around" w:hAnchor="margin" w:x="-289" w:y="548"/>
-                    <w:cnfStyle w:val="000000100000" w:firstRow="0" w:lastRow="0" w:firstColumn="0" w:lastColumn="0" w:oddVBand="0" w:evenVBand="0" w:oddHBand="1" w:evenHBand="0" w:firstRowFirstColumn="0" w:firstRowLastColumn="0" w:lastRowFirstColumn="0" w:lastRowLastColumn="0"/>
-                    <w:rPr>
-                      <w:rFonts w:ascii="Verdana" w:hAnsi="Verdana"/>
-                    </w:rPr>
-                  </w:pPr>
-                  <w:r>
-                    <w:rPr>
-                      <w:rFonts w:ascii="Verdana" w:hAnsi="Verdana"/>
-                    </w:rPr>
-                    <w:t>Necessidades especiais</w:t>
-                  </w:r>
-                </w:p>
-              </w:tc>
-              <w:tc>
-                <w:tcPr>
-                  <w:tcW w:w="4327" w:type="dxa"/>
-                </w:tcPr>
-                <w:p>
-                  <w:pPr>
-                    <w:framePr w:hSpace="141" w:wrap="around" w:hAnchor="margin" w:x="-289" w:y="548"/>
-                    <w:cnfStyle w:val="000000100000" w:firstRow="0" w:lastRow="0" w:firstColumn="0" w:lastColumn="0" w:oddVBand="0" w:evenVBand="0" w:oddHBand="1" w:evenHBand="0" w:firstRowFirstColumn="0" w:firstRowLastColumn="0" w:lastRowFirstColumn="0" w:lastRowLastColumn="0"/>
-                    <w:rPr>
-                      <w:rFonts w:ascii="Verdana" w:hAnsi="Verdana"/>
-                    </w:rPr>
-                  </w:pPr>
-                  <w:r>
-                    <w:rPr>
-                      <w:rFonts w:ascii="Verdana" w:hAnsi="Verdana"/>
-                    </w:rPr>
-                    <w:t xml:space="preserve">Campo para cliente informar se haverá </w:t>
-                  </w:r>
-                  <w:r>
-                    <w:rPr>
-                      <w:rFonts w:ascii="Verdana" w:hAnsi="Verdana"/>
-                    </w:rPr>
-                    <w:t>pessoas com necessidades especiais</w:t>
-                  </w:r>
-                  <w:r>
-                    <w:rPr>
-                      <w:rFonts w:ascii="Verdana" w:hAnsi="Verdana"/>
-                    </w:rPr>
-                    <w:t xml:space="preserve"> e se sim, quantas</w:t>
-                  </w:r>
-                  <w:r>
-                    <w:rPr>
-                      <w:rFonts w:ascii="Verdana" w:hAnsi="Verdana"/>
-                    </w:rPr>
-                    <w:t xml:space="preserve"> e quais necessidades (locomoção, assento, leitura em braile, </w:t>
+                    <w:t xml:space="preserve">necessidades especiais e se sim, quantas e quais necessidades (locomoção, assento, leitura em braile, </w:t>
                   </w:r>
                   <w:proofErr w:type="spellStart"/>
                   <w:r>
@@ -1242,13 +1108,7 @@
                     <w:rPr>
                       <w:rFonts w:ascii="Verdana" w:hAnsi="Verdana"/>
                     </w:rPr>
-                    <w:t>)</w:t>
-                  </w:r>
-                  <w:r>
-                    <w:rPr>
-                      <w:rFonts w:ascii="Verdana" w:hAnsi="Verdana"/>
-                    </w:rPr>
-                    <w:t>.</w:t>
+                    <w:t>).</w:t>
                   </w:r>
                 </w:p>
               </w:tc>
@@ -1270,6 +1130,7 @@
                     <w:rPr>
                       <w:rFonts w:ascii="Verdana" w:hAnsi="Verdana"/>
                     </w:rPr>
+                    <w:lastRenderedPageBreak/>
                     <w:t>012</w:t>
                   </w:r>
                 </w:p>
@@ -1551,8 +1412,6 @@
                     </w:rPr>
                     <w:t>cancelamento</w:t>
                   </w:r>
-                  <w:bookmarkStart w:id="0" w:name="_GoBack"/>
-                  <w:bookmarkEnd w:id="0"/>
                   <w:proofErr w:type="spellEnd"/>
                 </w:p>
               </w:tc>
@@ -1571,9 +1430,14 @@
                     <w:framePr w:hSpace="141" w:wrap="around" w:hAnchor="margin" w:x="-289" w:y="548"/>
                     <w:rPr>
                       <w:rFonts w:ascii="Verdana" w:hAnsi="Verdana"/>
-                      <w:highlight w:val="yellow"/>
-                    </w:rPr>
-                  </w:pPr>
+                    </w:rPr>
+                  </w:pPr>
+                  <w:r>
+                    <w:rPr>
+                      <w:rFonts w:ascii="Verdana" w:hAnsi="Verdana"/>
+                    </w:rPr>
+                    <w:t>015</w:t>
+                  </w:r>
                 </w:p>
               </w:tc>
               <w:tc>
@@ -1586,9 +1450,14 @@
                     <w:cnfStyle w:val="000000100000" w:firstRow="0" w:lastRow="0" w:firstColumn="0" w:lastColumn="0" w:oddVBand="0" w:evenVBand="0" w:oddHBand="1" w:evenHBand="0" w:firstRowFirstColumn="0" w:firstRowLastColumn="0" w:lastRowFirstColumn="0" w:lastRowLastColumn="0"/>
                     <w:rPr>
                       <w:rFonts w:ascii="Verdana" w:hAnsi="Verdana"/>
-                      <w:highlight w:val="yellow"/>
-                    </w:rPr>
-                  </w:pPr>
+                    </w:rPr>
+                  </w:pPr>
+                  <w:r>
+                    <w:rPr>
+                      <w:rFonts w:ascii="Verdana" w:hAnsi="Verdana"/>
+                    </w:rPr>
+                    <w:t>Confirmação de reserva</w:t>
+                  </w:r>
                 </w:p>
               </w:tc>
               <w:tc>
@@ -1601,7 +1470,303 @@
                     <w:cnfStyle w:val="000000100000" w:firstRow="0" w:lastRow="0" w:firstColumn="0" w:lastColumn="0" w:oddVBand="0" w:evenVBand="0" w:oddHBand="1" w:evenHBand="0" w:firstRowFirstColumn="0" w:firstRowLastColumn="0" w:lastRowFirstColumn="0" w:lastRowLastColumn="0"/>
                     <w:rPr>
                       <w:rFonts w:ascii="Verdana" w:hAnsi="Verdana"/>
-                      <w:highlight w:val="yellow"/>
+                      <w:lang w:val="en-US"/>
+                    </w:rPr>
+                  </w:pPr>
+                  <w:proofErr w:type="spellStart"/>
+                  <w:r>
+                    <w:rPr>
+                      <w:rFonts w:ascii="Verdana" w:hAnsi="Verdana"/>
+                      <w:lang w:val="en-US"/>
+                    </w:rPr>
+                    <w:t>Enviar</w:t>
+                  </w:r>
+                  <w:proofErr w:type="spellEnd"/>
+                  <w:r>
+                    <w:rPr>
+                      <w:rFonts w:ascii="Verdana" w:hAnsi="Verdana"/>
+                      <w:lang w:val="en-US"/>
+                    </w:rPr>
+                    <w:t xml:space="preserve"> via </w:t>
+                  </w:r>
+                  <w:proofErr w:type="spellStart"/>
+                  <w:r>
+                    <w:rPr>
+                      <w:rFonts w:ascii="Verdana" w:hAnsi="Verdana"/>
+                      <w:lang w:val="en-US"/>
+                    </w:rPr>
+                    <w:t>Whatsapp</w:t>
+                  </w:r>
+                  <w:proofErr w:type="spellEnd"/>
+                  <w:r>
+                    <w:rPr>
+                      <w:rFonts w:ascii="Verdana" w:hAnsi="Verdana"/>
+                      <w:lang w:val="en-US"/>
+                    </w:rPr>
+                    <w:t xml:space="preserve"> e e-mail </w:t>
+                  </w:r>
+                  <w:proofErr w:type="spellStart"/>
+                  <w:r>
+                    <w:rPr>
+                      <w:rFonts w:ascii="Verdana" w:hAnsi="Verdana"/>
+                      <w:lang w:val="en-US"/>
+                    </w:rPr>
+                    <w:t>ao</w:t>
+                  </w:r>
+                  <w:proofErr w:type="spellEnd"/>
+                  <w:r>
+                    <w:rPr>
+                      <w:rFonts w:ascii="Verdana" w:hAnsi="Verdana"/>
+                      <w:lang w:val="en-US"/>
+                    </w:rPr>
+                    <w:t xml:space="preserve"> </w:t>
+                  </w:r>
+                  <w:proofErr w:type="spellStart"/>
+                  <w:r>
+                    <w:rPr>
+                      <w:rFonts w:ascii="Verdana" w:hAnsi="Verdana"/>
+                      <w:lang w:val="en-US"/>
+                    </w:rPr>
+                    <w:t>finalizar</w:t>
+                  </w:r>
+                  <w:proofErr w:type="spellEnd"/>
+                  <w:r>
+                    <w:rPr>
+                      <w:rFonts w:ascii="Verdana" w:hAnsi="Verdana"/>
+                      <w:lang w:val="en-US"/>
+                    </w:rPr>
+                    <w:t xml:space="preserve"> a </w:t>
+                  </w:r>
+                  <w:proofErr w:type="spellStart"/>
+                  <w:r>
+                    <w:rPr>
+                      <w:rFonts w:ascii="Verdana" w:hAnsi="Verdana"/>
+                      <w:lang w:val="en-US"/>
+                    </w:rPr>
+                    <w:t>reserva</w:t>
+                  </w:r>
+                  <w:proofErr w:type="spellEnd"/>
+                  <w:r>
+                    <w:rPr>
+                      <w:rFonts w:ascii="Verdana" w:hAnsi="Verdana"/>
+                      <w:lang w:val="en-US"/>
+                    </w:rPr>
+                    <w:t xml:space="preserve"> (</w:t>
+                  </w:r>
+                  <w:proofErr w:type="spellStart"/>
+                  <w:r>
+                    <w:rPr>
+                      <w:rFonts w:ascii="Verdana" w:hAnsi="Verdana"/>
+                      <w:lang w:val="en-US"/>
+                    </w:rPr>
+                    <w:t>desde</w:t>
+                  </w:r>
+                  <w:proofErr w:type="spellEnd"/>
+                  <w:r>
+                    <w:rPr>
+                      <w:rFonts w:ascii="Verdana" w:hAnsi="Verdana"/>
+                      <w:lang w:val="en-US"/>
+                    </w:rPr>
+                    <w:t xml:space="preserve"> que o </w:t>
+                  </w:r>
+                  <w:proofErr w:type="spellStart"/>
+                  <w:r>
+                    <w:rPr>
+                      <w:rFonts w:ascii="Verdana" w:hAnsi="Verdana"/>
+                      <w:lang w:val="en-US"/>
+                    </w:rPr>
+                    <w:t>pagto</w:t>
+                  </w:r>
+                  <w:proofErr w:type="spellEnd"/>
+                  <w:r>
+                    <w:rPr>
+                      <w:rFonts w:ascii="Verdana" w:hAnsi="Verdana"/>
+                      <w:lang w:val="en-US"/>
+                    </w:rPr>
+                    <w:t xml:space="preserve"> da </w:t>
+                  </w:r>
+                  <w:proofErr w:type="spellStart"/>
+                  <w:r>
+                    <w:rPr>
+                      <w:rFonts w:ascii="Verdana" w:hAnsi="Verdana"/>
+                      <w:lang w:val="en-US"/>
+                    </w:rPr>
+                    <w:t>reserva</w:t>
+                  </w:r>
+                  <w:proofErr w:type="spellEnd"/>
+                  <w:r>
+                    <w:rPr>
+                      <w:rFonts w:ascii="Verdana" w:hAnsi="Verdana"/>
+                      <w:lang w:val="en-US"/>
+                    </w:rPr>
+                    <w:t xml:space="preserve"> </w:t>
+                  </w:r>
+                  <w:proofErr w:type="spellStart"/>
+                  <w:r>
+                    <w:rPr>
+                      <w:rFonts w:ascii="Verdana" w:hAnsi="Verdana"/>
+                      <w:lang w:val="en-US"/>
+                    </w:rPr>
+                    <w:t>ocorra</w:t>
+                  </w:r>
+                  <w:proofErr w:type="spellEnd"/>
+                  <w:r>
+                    <w:rPr>
+                      <w:rFonts w:ascii="Verdana" w:hAnsi="Verdana"/>
+                      <w:lang w:val="en-US"/>
+                    </w:rPr>
+                    <w:t>)</w:t>
+                  </w:r>
+                </w:p>
+              </w:tc>
+            </w:tr>
+            <w:tr>
+              <w:tc>
+                <w:tcPr>
+                  <w:cnfStyle w:val="001000000000" w:firstRow="0" w:lastRow="0" w:firstColumn="1" w:lastColumn="0" w:oddVBand="0" w:evenVBand="0" w:oddHBand="0" w:evenHBand="0" w:firstRowFirstColumn="0" w:firstRowLastColumn="0" w:lastRowFirstColumn="0" w:lastRowLastColumn="0"/>
+                  <w:tcW w:w="1418" w:type="dxa"/>
+                </w:tcPr>
+                <w:p>
+                  <w:pPr>
+                    <w:framePr w:hSpace="141" w:wrap="around" w:hAnchor="margin" w:x="-289" w:y="548"/>
+                    <w:rPr>
+                      <w:rFonts w:ascii="Verdana" w:hAnsi="Verdana"/>
+                    </w:rPr>
+                  </w:pPr>
+                  <w:r>
+                    <w:rPr>
+                      <w:rFonts w:ascii="Verdana" w:hAnsi="Verdana"/>
+                    </w:rPr>
+                    <w:t>01</w:t>
+                  </w:r>
+                  <w:r>
+                    <w:rPr>
+                      <w:rFonts w:ascii="Verdana" w:hAnsi="Verdana"/>
+                    </w:rPr>
+                    <w:t>6</w:t>
+                  </w:r>
+                </w:p>
+              </w:tc>
+              <w:tc>
+                <w:tcPr>
+                  <w:tcW w:w="2900" w:type="dxa"/>
+                </w:tcPr>
+                <w:p>
+                  <w:pPr>
+                    <w:framePr w:hSpace="141" w:wrap="around" w:hAnchor="margin" w:x="-289" w:y="548"/>
+                    <w:cnfStyle w:val="000000000000" w:firstRow="0" w:lastRow="0" w:firstColumn="0" w:lastColumn="0" w:oddVBand="0" w:evenVBand="0" w:oddHBand="0" w:evenHBand="0" w:firstRowFirstColumn="0" w:firstRowLastColumn="0" w:lastRowFirstColumn="0" w:lastRowLastColumn="0"/>
+                    <w:rPr>
+                      <w:rFonts w:ascii="Verdana" w:hAnsi="Verdana"/>
+                    </w:rPr>
+                  </w:pPr>
+                  <w:r>
+                    <w:rPr>
+                      <w:rFonts w:ascii="Verdana" w:hAnsi="Verdana"/>
+                    </w:rPr>
+                    <w:t>Lembrete de Reserva</w:t>
+                  </w:r>
+                </w:p>
+              </w:tc>
+              <w:tc>
+                <w:tcPr>
+                  <w:tcW w:w="4327" w:type="dxa"/>
+                </w:tcPr>
+                <w:p>
+                  <w:pPr>
+                    <w:framePr w:hSpace="141" w:wrap="around" w:hAnchor="margin" w:x="-289" w:y="548"/>
+                    <w:cnfStyle w:val="000000000000" w:firstRow="0" w:lastRow="0" w:firstColumn="0" w:lastColumn="0" w:oddVBand="0" w:evenVBand="0" w:oddHBand="0" w:evenHBand="0" w:firstRowFirstColumn="0" w:firstRowLastColumn="0" w:lastRowFirstColumn="0" w:lastRowLastColumn="0"/>
+                    <w:rPr>
+                      <w:rFonts w:ascii="Verdana" w:hAnsi="Verdana"/>
+                      <w:lang w:val="en-US"/>
+                    </w:rPr>
+                  </w:pPr>
+                  <w:proofErr w:type="spellStart"/>
+                  <w:r>
+                    <w:rPr>
+                      <w:rFonts w:ascii="Verdana" w:hAnsi="Verdana"/>
+                      <w:lang w:val="en-US"/>
+                    </w:rPr>
+                    <w:t>Enviar</w:t>
+                  </w:r>
+                  <w:proofErr w:type="spellEnd"/>
+                  <w:r>
+                    <w:rPr>
+                      <w:rFonts w:ascii="Verdana" w:hAnsi="Verdana"/>
+                      <w:lang w:val="en-US"/>
+                    </w:rPr>
+                    <w:t xml:space="preserve"> via </w:t>
+                  </w:r>
+                  <w:proofErr w:type="spellStart"/>
+                  <w:r>
+                    <w:rPr>
+                      <w:rFonts w:ascii="Verdana" w:hAnsi="Verdana"/>
+                      <w:lang w:val="en-US"/>
+                    </w:rPr>
+                    <w:t>Whatsapp</w:t>
+                  </w:r>
+                  <w:proofErr w:type="spellEnd"/>
+                  <w:r>
+                    <w:rPr>
+                      <w:rFonts w:ascii="Verdana" w:hAnsi="Verdana"/>
+                      <w:lang w:val="en-US"/>
+                    </w:rPr>
+                    <w:t xml:space="preserve"> 48h antes da </w:t>
+                  </w:r>
+                  <w:proofErr w:type="spellStart"/>
+                  <w:r>
+                    <w:rPr>
+                      <w:rFonts w:ascii="Verdana" w:hAnsi="Verdana"/>
+                      <w:lang w:val="en-US"/>
+                    </w:rPr>
+                    <w:t>reserva</w:t>
+                  </w:r>
+                  <w:proofErr w:type="spellEnd"/>
+                </w:p>
+              </w:tc>
+            </w:tr>
+            <w:tr>
+              <w:trPr>
+                <w:cnfStyle w:val="000000100000" w:firstRow="0" w:lastRow="0" w:firstColumn="0" w:lastColumn="0" w:oddVBand="0" w:evenVBand="0" w:oddHBand="1" w:evenHBand="0" w:firstRowFirstColumn="0" w:firstRowLastColumn="0" w:lastRowFirstColumn="0" w:lastRowLastColumn="0"/>
+              </w:trPr>
+              <w:tc>
+                <w:tcPr>
+                  <w:cnfStyle w:val="001000000000" w:firstRow="0" w:lastRow="0" w:firstColumn="1" w:lastColumn="0" w:oddVBand="0" w:evenVBand="0" w:oddHBand="0" w:evenHBand="0" w:firstRowFirstColumn="0" w:firstRowLastColumn="0" w:lastRowFirstColumn="0" w:lastRowLastColumn="0"/>
+                  <w:tcW w:w="1418" w:type="dxa"/>
+                </w:tcPr>
+                <w:p>
+                  <w:pPr>
+                    <w:framePr w:hSpace="141" w:wrap="around" w:hAnchor="margin" w:x="-289" w:y="548"/>
+                    <w:rPr>
+                      <w:rFonts w:ascii="Verdana" w:hAnsi="Verdana"/>
+                    </w:rPr>
+                  </w:pPr>
+                </w:p>
+              </w:tc>
+              <w:tc>
+                <w:tcPr>
+                  <w:tcW w:w="2900" w:type="dxa"/>
+                </w:tcPr>
+                <w:p>
+                  <w:pPr>
+                    <w:framePr w:hSpace="141" w:wrap="around" w:hAnchor="margin" w:x="-289" w:y="548"/>
+                    <w:cnfStyle w:val="000000100000" w:firstRow="0" w:lastRow="0" w:firstColumn="0" w:lastColumn="0" w:oddVBand="0" w:evenVBand="0" w:oddHBand="1" w:evenHBand="0" w:firstRowFirstColumn="0" w:firstRowLastColumn="0" w:lastRowFirstColumn="0" w:lastRowLastColumn="0"/>
+                    <w:rPr>
+                      <w:rFonts w:ascii="Verdana" w:hAnsi="Verdana"/>
+                    </w:rPr>
+                  </w:pPr>
+                </w:p>
+              </w:tc>
+              <w:tc>
+                <w:tcPr>
+                  <w:tcW w:w="4327" w:type="dxa"/>
+                </w:tcPr>
+                <w:p>
+                  <w:pPr>
+                    <w:framePr w:hSpace="141" w:wrap="around" w:hAnchor="margin" w:x="-289" w:y="548"/>
+                    <w:cnfStyle w:val="000000100000" w:firstRow="0" w:lastRow="0" w:firstColumn="0" w:lastColumn="0" w:oddVBand="0" w:evenVBand="0" w:oddHBand="1" w:evenHBand="0" w:firstRowFirstColumn="0" w:firstRowLastColumn="0" w:lastRowFirstColumn="0" w:lastRowLastColumn="0"/>
+                    <w:rPr>
+                      <w:rFonts w:ascii="Verdana" w:hAnsi="Verdana"/>
+                      <w:lang w:val="en-US"/>
                     </w:rPr>
                   </w:pPr>
                 </w:p>
@@ -2154,7 +2319,7 @@
 </file>
 
 <file path=word/endnotes.xml><?xml version="1.0" encoding="utf-8"?>
-<w:endnotes xmlns:wpc="http://schemas.microsoft.com/office/word/2010/wordprocessingCanvas" xmlns:cx="http://schemas.microsoft.com/office/drawing/2014/chartex" xmlns:cx1="http://schemas.microsoft.com/office/drawing/2015/9/8/chartex" xmlns:cx2="http://schemas.microsoft.com/office/drawing/2015/10/21/chartex" xmlns:cx3="http://schemas.microsoft.com/office/drawing/2016/5/9/chartex" xmlns:cx4="http://schemas.microsoft.com/office/drawing/2016/5/10/chartex" xmlns:cx5="http://schemas.microsoft.com/office/drawing/2016/5/11/chartex" xmlns:cx6="http://schemas.microsoft.com/office/drawing/2016/5/12/chartex" xmlns:cx7="http://schemas.microsoft.com/office/drawing/2016/5/13/chartex" xmlns:cx8="http://schemas.microsoft.com/office/drawing/2016/5/14/chartex" xmlns:mc="http://schemas.openxmlformats.org/markup-compatibility/2006" xmlns:aink="http://schemas.microsoft.com/office/drawing/2016/ink" xmlns:am3d="http://schemas.microsoft.com/office/drawing/2017/model3d" xmlns:o="urn:schemas-microsoft-com:office:office" xmlns:r="http://schemas.openxmlformats.org/officeDocument/2006/relationships" xmlns:m="http://schemas.openxmlformats.org/officeDocument/2006/math" xmlns:v="urn:schemas-microsoft-com:vml" xmlns:wp14="http://schemas.microsoft.com/office/word/2010/wordprocessingDrawing" xmlns:wp="http://schemas.openxmlformats.org/drawingml/2006/wordprocessingDrawing" xmlns:w10="urn:schemas-microsoft-com:office:word" xmlns:w="http://schemas.openxmlformats.org/wordprocessingml/2006/main" xmlns:w14="http://schemas.microsoft.com/office/word/2010/wordml" xmlns:w15="http://schemas.microsoft.com/office/word/2012/wordml" xmlns:w16cid="http://schemas.microsoft.com/office/word/2016/wordml/cid" xmlns:w16se="http://schemas.microsoft.com/office/word/2015/wordml/symex" xmlns:wpg="http://schemas.microsoft.com/office/word/2010/wordprocessingGroup" xmlns:wpi="http://schemas.microsoft.com/office/word/2010/wordprocessingInk" xmlns:wne="http://schemas.microsoft.com/office/word/2006/wordml" xmlns:wps="http://schemas.microsoft.com/office/word/2010/wordprocessingShape" mc:Ignorable="w14 w15 w16se w16cid wp14">
+<w:endnotes xmlns:wpc="http://schemas.microsoft.com/office/word/2010/wordprocessingCanvas" xmlns:cx="http://schemas.microsoft.com/office/drawing/2014/chartex" xmlns:cx1="http://schemas.microsoft.com/office/drawing/2015/9/8/chartex" xmlns:cx2="http://schemas.microsoft.com/office/drawing/2015/10/21/chartex" xmlns:cx3="http://schemas.microsoft.com/office/drawing/2016/5/9/chartex" xmlns:cx4="http://schemas.microsoft.com/office/drawing/2016/5/10/chartex" xmlns:cx5="http://schemas.microsoft.com/office/drawing/2016/5/11/chartex" xmlns:cx6="http://schemas.microsoft.com/office/drawing/2016/5/12/chartex" xmlns:cx7="http://schemas.microsoft.com/office/drawing/2016/5/13/chartex" xmlns:cx8="http://schemas.microsoft.com/office/drawing/2016/5/14/chartex" xmlns:mc="http://schemas.openxmlformats.org/markup-compatibility/2006" xmlns:aink="http://schemas.microsoft.com/office/drawing/2016/ink" xmlns:am3d="http://schemas.microsoft.com/office/drawing/2017/model3d" xmlns:o="urn:schemas-microsoft-com:office:office" xmlns:oel="http://schemas.microsoft.com/office/2019/extlst" xmlns:r="http://schemas.openxmlformats.org/officeDocument/2006/relationships" xmlns:m="http://schemas.openxmlformats.org/officeDocument/2006/math" xmlns:v="urn:schemas-microsoft-com:vml" xmlns:wp14="http://schemas.microsoft.com/office/word/2010/wordprocessingDrawing" xmlns:wp="http://schemas.openxmlformats.org/drawingml/2006/wordprocessingDrawing" xmlns:w10="urn:schemas-microsoft-com:office:word" xmlns:w="http://schemas.openxmlformats.org/wordprocessingml/2006/main" xmlns:w14="http://schemas.microsoft.com/office/word/2010/wordml" xmlns:w15="http://schemas.microsoft.com/office/word/2012/wordml" xmlns:w16cex="http://schemas.microsoft.com/office/word/2018/wordml/cex" xmlns:w16cid="http://schemas.microsoft.com/office/word/2016/wordml/cid" xmlns:w16="http://schemas.microsoft.com/office/word/2018/wordml" xmlns:w16du="http://schemas.microsoft.com/office/word/2023/wordml/word16du" xmlns:w16sdtdh="http://schemas.microsoft.com/office/word/2020/wordml/sdtdatahash" xmlns:w16sdtfl="http://schemas.microsoft.com/office/word/2024/wordml/sdtformatlock" xmlns:w16se="http://schemas.microsoft.com/office/word/2015/wordml/symex" xmlns:wpg="http://schemas.microsoft.com/office/word/2010/wordprocessingGroup" xmlns:wpi="http://schemas.microsoft.com/office/word/2010/wordprocessingInk" xmlns:wne="http://schemas.microsoft.com/office/word/2006/wordml" xmlns:wps="http://schemas.microsoft.com/office/word/2010/wordprocessingShape" mc:Ignorable="w14 w15 w16se w16cid w16 w16cex w16sdtdh w16sdtfl w16du wp14">
   <w:endnote w:type="separator" w:id="-1">
     <w:p>
       <w:r>
@@ -2173,7 +2338,7 @@
 </file>
 
 <file path=word/footer1.xml><?xml version="1.0" encoding="utf-8"?>
-<w:ftr xmlns:wpc="http://schemas.microsoft.com/office/word/2010/wordprocessingCanvas" xmlns:cx="http://schemas.microsoft.com/office/drawing/2014/chartex" xmlns:cx1="http://schemas.microsoft.com/office/drawing/2015/9/8/chartex" xmlns:cx2="http://schemas.microsoft.com/office/drawing/2015/10/21/chartex" xmlns:cx3="http://schemas.microsoft.com/office/drawing/2016/5/9/chartex" xmlns:cx4="http://schemas.microsoft.com/office/drawing/2016/5/10/chartex" xmlns:cx5="http://schemas.microsoft.com/office/drawing/2016/5/11/chartex" xmlns:cx6="http://schemas.microsoft.com/office/drawing/2016/5/12/chartex" xmlns:cx7="http://schemas.microsoft.com/office/drawing/2016/5/13/chartex" xmlns:cx8="http://schemas.microsoft.com/office/drawing/2016/5/14/chartex" xmlns:mc="http://schemas.openxmlformats.org/markup-compatibility/2006" xmlns:aink="http://schemas.microsoft.com/office/drawing/2016/ink" xmlns:am3d="http://schemas.microsoft.com/office/drawing/2017/model3d" xmlns:o="urn:schemas-microsoft-com:office:office" xmlns:r="http://schemas.openxmlformats.org/officeDocument/2006/relationships" xmlns:m="http://schemas.openxmlformats.org/officeDocument/2006/math" xmlns:v="urn:schemas-microsoft-com:vml" xmlns:wp14="http://schemas.microsoft.com/office/word/2010/wordprocessingDrawing" xmlns:wp="http://schemas.openxmlformats.org/drawingml/2006/wordprocessingDrawing" xmlns:w10="urn:schemas-microsoft-com:office:word" xmlns:w="http://schemas.openxmlformats.org/wordprocessingml/2006/main" xmlns:w14="http://schemas.microsoft.com/office/word/2010/wordml" xmlns:w15="http://schemas.microsoft.com/office/word/2012/wordml" xmlns:w16cid="http://schemas.microsoft.com/office/word/2016/wordml/cid" xmlns:w16se="http://schemas.microsoft.com/office/word/2015/wordml/symex" xmlns:wpg="http://schemas.microsoft.com/office/word/2010/wordprocessingGroup" xmlns:wpi="http://schemas.microsoft.com/office/word/2010/wordprocessingInk" xmlns:wne="http://schemas.microsoft.com/office/word/2006/wordml" xmlns:wps="http://schemas.microsoft.com/office/word/2010/wordprocessingShape" mc:Ignorable="w14 w15 w16se w16cid wp14">
+<w:ftr xmlns:wpc="http://schemas.microsoft.com/office/word/2010/wordprocessingCanvas" xmlns:cx="http://schemas.microsoft.com/office/drawing/2014/chartex" xmlns:cx1="http://schemas.microsoft.com/office/drawing/2015/9/8/chartex" xmlns:cx2="http://schemas.microsoft.com/office/drawing/2015/10/21/chartex" xmlns:cx3="http://schemas.microsoft.com/office/drawing/2016/5/9/chartex" xmlns:cx4="http://schemas.microsoft.com/office/drawing/2016/5/10/chartex" xmlns:cx5="http://schemas.microsoft.com/office/drawing/2016/5/11/chartex" xmlns:cx6="http://schemas.microsoft.com/office/drawing/2016/5/12/chartex" xmlns:cx7="http://schemas.microsoft.com/office/drawing/2016/5/13/chartex" xmlns:cx8="http://schemas.microsoft.com/office/drawing/2016/5/14/chartex" xmlns:mc="http://schemas.openxmlformats.org/markup-compatibility/2006" xmlns:aink="http://schemas.microsoft.com/office/drawing/2016/ink" xmlns:am3d="http://schemas.microsoft.com/office/drawing/2017/model3d" xmlns:o="urn:schemas-microsoft-com:office:office" xmlns:oel="http://schemas.microsoft.com/office/2019/extlst" xmlns:r="http://schemas.openxmlformats.org/officeDocument/2006/relationships" xmlns:m="http://schemas.openxmlformats.org/officeDocument/2006/math" xmlns:v="urn:schemas-microsoft-com:vml" xmlns:wp14="http://schemas.microsoft.com/office/word/2010/wordprocessingDrawing" xmlns:wp="http://schemas.openxmlformats.org/drawingml/2006/wordprocessingDrawing" xmlns:w10="urn:schemas-microsoft-com:office:word" xmlns:w="http://schemas.openxmlformats.org/wordprocessingml/2006/main" xmlns:w14="http://schemas.microsoft.com/office/word/2010/wordml" xmlns:w15="http://schemas.microsoft.com/office/word/2012/wordml" xmlns:w16cex="http://schemas.microsoft.com/office/word/2018/wordml/cex" xmlns:w16cid="http://schemas.microsoft.com/office/word/2016/wordml/cid" xmlns:w16="http://schemas.microsoft.com/office/word/2018/wordml" xmlns:w16du="http://schemas.microsoft.com/office/word/2023/wordml/word16du" xmlns:w16sdtdh="http://schemas.microsoft.com/office/word/2020/wordml/sdtdatahash" xmlns:w16sdtfl="http://schemas.microsoft.com/office/word/2024/wordml/sdtformatlock" xmlns:w16se="http://schemas.microsoft.com/office/word/2015/wordml/symex" xmlns:wpg="http://schemas.microsoft.com/office/word/2010/wordprocessingGroup" xmlns:wpi="http://schemas.microsoft.com/office/word/2010/wordprocessingInk" xmlns:wne="http://schemas.microsoft.com/office/word/2006/wordml" xmlns:wps="http://schemas.microsoft.com/office/word/2010/wordprocessingShape" mc:Ignorable="w14 w15 w16se w16cid w16 w16cex w16sdtdh w16sdtfl w16du wp14">
   <w:p>
     <w:pPr>
       <w:pStyle w:val="Rodap"/>
@@ -2352,7 +2517,7 @@
 </file>
 
 <file path=word/footnotes.xml><?xml version="1.0" encoding="utf-8"?>
-<w:footnotes xmlns:wpc="http://schemas.microsoft.com/office/word/2010/wordprocessingCanvas" xmlns:cx="http://schemas.microsoft.com/office/drawing/2014/chartex" xmlns:cx1="http://schemas.microsoft.com/office/drawing/2015/9/8/chartex" xmlns:cx2="http://schemas.microsoft.com/office/drawing/2015/10/21/chartex" xmlns:cx3="http://schemas.microsoft.com/office/drawing/2016/5/9/chartex" xmlns:cx4="http://schemas.microsoft.com/office/drawing/2016/5/10/chartex" xmlns:cx5="http://schemas.microsoft.com/office/drawing/2016/5/11/chartex" xmlns:cx6="http://schemas.microsoft.com/office/drawing/2016/5/12/chartex" xmlns:cx7="http://schemas.microsoft.com/office/drawing/2016/5/13/chartex" xmlns:cx8="http://schemas.microsoft.com/office/drawing/2016/5/14/chartex" xmlns:mc="http://schemas.openxmlformats.org/markup-compatibility/2006" xmlns:aink="http://schemas.microsoft.com/office/drawing/2016/ink" xmlns:am3d="http://schemas.microsoft.com/office/drawing/2017/model3d" xmlns:o="urn:schemas-microsoft-com:office:office" xmlns:r="http://schemas.openxmlformats.org/officeDocument/2006/relationships" xmlns:m="http://schemas.openxmlformats.org/officeDocument/2006/math" xmlns:v="urn:schemas-microsoft-com:vml" xmlns:wp14="http://schemas.microsoft.com/office/word/2010/wordprocessingDrawing" xmlns:wp="http://schemas.openxmlformats.org/drawingml/2006/wordprocessingDrawing" xmlns:w10="urn:schemas-microsoft-com:office:word" xmlns:w="http://schemas.openxmlformats.org/wordprocessingml/2006/main" xmlns:w14="http://schemas.microsoft.com/office/word/2010/wordml" xmlns:w15="http://schemas.microsoft.com/office/word/2012/wordml" xmlns:w16cid="http://schemas.microsoft.com/office/word/2016/wordml/cid" xmlns:w16se="http://schemas.microsoft.com/office/word/2015/wordml/symex" xmlns:wpg="http://schemas.microsoft.com/office/word/2010/wordprocessingGroup" xmlns:wpi="http://schemas.microsoft.com/office/word/2010/wordprocessingInk" xmlns:wne="http://schemas.microsoft.com/office/word/2006/wordml" xmlns:wps="http://schemas.microsoft.com/office/word/2010/wordprocessingShape" mc:Ignorable="w14 w15 w16se w16cid wp14">
+<w:footnotes xmlns:wpc="http://schemas.microsoft.com/office/word/2010/wordprocessingCanvas" xmlns:cx="http://schemas.microsoft.com/office/drawing/2014/chartex" xmlns:cx1="http://schemas.microsoft.com/office/drawing/2015/9/8/chartex" xmlns:cx2="http://schemas.microsoft.com/office/drawing/2015/10/21/chartex" xmlns:cx3="http://schemas.microsoft.com/office/drawing/2016/5/9/chartex" xmlns:cx4="http://schemas.microsoft.com/office/drawing/2016/5/10/chartex" xmlns:cx5="http://schemas.microsoft.com/office/drawing/2016/5/11/chartex" xmlns:cx6="http://schemas.microsoft.com/office/drawing/2016/5/12/chartex" xmlns:cx7="http://schemas.microsoft.com/office/drawing/2016/5/13/chartex" xmlns:cx8="http://schemas.microsoft.com/office/drawing/2016/5/14/chartex" xmlns:mc="http://schemas.openxmlformats.org/markup-compatibility/2006" xmlns:aink="http://schemas.microsoft.com/office/drawing/2016/ink" xmlns:am3d="http://schemas.microsoft.com/office/drawing/2017/model3d" xmlns:o="urn:schemas-microsoft-com:office:office" xmlns:oel="http://schemas.microsoft.com/office/2019/extlst" xmlns:r="http://schemas.openxmlformats.org/officeDocument/2006/relationships" xmlns:m="http://schemas.openxmlformats.org/officeDocument/2006/math" xmlns:v="urn:schemas-microsoft-com:vml" xmlns:wp14="http://schemas.microsoft.com/office/word/2010/wordprocessingDrawing" xmlns:wp="http://schemas.openxmlformats.org/drawingml/2006/wordprocessingDrawing" xmlns:w10="urn:schemas-microsoft-com:office:word" xmlns:w="http://schemas.openxmlformats.org/wordprocessingml/2006/main" xmlns:w14="http://schemas.microsoft.com/office/word/2010/wordml" xmlns:w15="http://schemas.microsoft.com/office/word/2012/wordml" xmlns:w16cex="http://schemas.microsoft.com/office/word/2018/wordml/cex" xmlns:w16cid="http://schemas.microsoft.com/office/word/2016/wordml/cid" xmlns:w16="http://schemas.microsoft.com/office/word/2018/wordml" xmlns:w16du="http://schemas.microsoft.com/office/word/2023/wordml/word16du" xmlns:w16sdtdh="http://schemas.microsoft.com/office/word/2020/wordml/sdtdatahash" xmlns:w16sdtfl="http://schemas.microsoft.com/office/word/2024/wordml/sdtformatlock" xmlns:w16se="http://schemas.microsoft.com/office/word/2015/wordml/symex" xmlns:wpg="http://schemas.microsoft.com/office/word/2010/wordprocessingGroup" xmlns:wpi="http://schemas.microsoft.com/office/word/2010/wordprocessingInk" xmlns:wne="http://schemas.microsoft.com/office/word/2006/wordml" xmlns:wps="http://schemas.microsoft.com/office/word/2010/wordprocessingShape" mc:Ignorable="w14 w15 w16se w16cid w16 w16cex w16sdtdh w16sdtfl w16du wp14">
   <w:footnote w:type="separator" w:id="-1">
     <w:p>
       <w:r>
@@ -2371,7 +2536,7 @@
 </file>
 
 <file path=word/header1.xml><?xml version="1.0" encoding="utf-8"?>
-<w:hdr xmlns:wpc="http://schemas.microsoft.com/office/word/2010/wordprocessingCanvas" xmlns:cx="http://schemas.microsoft.com/office/drawing/2014/chartex" xmlns:cx1="http://schemas.microsoft.com/office/drawing/2015/9/8/chartex" xmlns:cx2="http://schemas.microsoft.com/office/drawing/2015/10/21/chartex" xmlns:cx3="http://schemas.microsoft.com/office/drawing/2016/5/9/chartex" xmlns:cx4="http://schemas.microsoft.com/office/drawing/2016/5/10/chartex" xmlns:cx5="http://schemas.microsoft.com/office/drawing/2016/5/11/chartex" xmlns:cx6="http://schemas.microsoft.com/office/drawing/2016/5/12/chartex" xmlns:cx7="http://schemas.microsoft.com/office/drawing/2016/5/13/chartex" xmlns:cx8="http://schemas.microsoft.com/office/drawing/2016/5/14/chartex" xmlns:mc="http://schemas.openxmlformats.org/markup-compatibility/2006" xmlns:aink="http://schemas.microsoft.com/office/drawing/2016/ink" xmlns:am3d="http://schemas.microsoft.com/office/drawing/2017/model3d" xmlns:o="urn:schemas-microsoft-com:office:office" xmlns:r="http://schemas.openxmlformats.org/officeDocument/2006/relationships" xmlns:m="http://schemas.openxmlformats.org/officeDocument/2006/math" xmlns:v="urn:schemas-microsoft-com:vml" xmlns:wp14="http://schemas.microsoft.com/office/word/2010/wordprocessingDrawing" xmlns:wp="http://schemas.openxmlformats.org/drawingml/2006/wordprocessingDrawing" xmlns:w10="urn:schemas-microsoft-com:office:word" xmlns:w="http://schemas.openxmlformats.org/wordprocessingml/2006/main" xmlns:w14="http://schemas.microsoft.com/office/word/2010/wordml" xmlns:w15="http://schemas.microsoft.com/office/word/2012/wordml" xmlns:w16cid="http://schemas.microsoft.com/office/word/2016/wordml/cid" xmlns:w16se="http://schemas.microsoft.com/office/word/2015/wordml/symex" xmlns:wpg="http://schemas.microsoft.com/office/word/2010/wordprocessingGroup" xmlns:wpi="http://schemas.microsoft.com/office/word/2010/wordprocessingInk" xmlns:wne="http://schemas.microsoft.com/office/word/2006/wordml" xmlns:wps="http://schemas.microsoft.com/office/word/2010/wordprocessingShape" mc:Ignorable="w14 w15 w16se w16cid wp14">
+<w:hdr xmlns:wpc="http://schemas.microsoft.com/office/word/2010/wordprocessingCanvas" xmlns:cx="http://schemas.microsoft.com/office/drawing/2014/chartex" xmlns:cx1="http://schemas.microsoft.com/office/drawing/2015/9/8/chartex" xmlns:cx2="http://schemas.microsoft.com/office/drawing/2015/10/21/chartex" xmlns:cx3="http://schemas.microsoft.com/office/drawing/2016/5/9/chartex" xmlns:cx4="http://schemas.microsoft.com/office/drawing/2016/5/10/chartex" xmlns:cx5="http://schemas.microsoft.com/office/drawing/2016/5/11/chartex" xmlns:cx6="http://schemas.microsoft.com/office/drawing/2016/5/12/chartex" xmlns:cx7="http://schemas.microsoft.com/office/drawing/2016/5/13/chartex" xmlns:cx8="http://schemas.microsoft.com/office/drawing/2016/5/14/chartex" xmlns:mc="http://schemas.openxmlformats.org/markup-compatibility/2006" xmlns:aink="http://schemas.microsoft.com/office/drawing/2016/ink" xmlns:am3d="http://schemas.microsoft.com/office/drawing/2017/model3d" xmlns:o="urn:schemas-microsoft-com:office:office" xmlns:oel="http://schemas.microsoft.com/office/2019/extlst" xmlns:r="http://schemas.openxmlformats.org/officeDocument/2006/relationships" xmlns:m="http://schemas.openxmlformats.org/officeDocument/2006/math" xmlns:v="urn:schemas-microsoft-com:vml" xmlns:wp14="http://schemas.microsoft.com/office/word/2010/wordprocessingDrawing" xmlns:wp="http://schemas.openxmlformats.org/drawingml/2006/wordprocessingDrawing" xmlns:w10="urn:schemas-microsoft-com:office:word" xmlns:w="http://schemas.openxmlformats.org/wordprocessingml/2006/main" xmlns:w14="http://schemas.microsoft.com/office/word/2010/wordml" xmlns:w15="http://schemas.microsoft.com/office/word/2012/wordml" xmlns:w16cex="http://schemas.microsoft.com/office/word/2018/wordml/cex" xmlns:w16cid="http://schemas.microsoft.com/office/word/2016/wordml/cid" xmlns:w16="http://schemas.microsoft.com/office/word/2018/wordml" xmlns:w16du="http://schemas.microsoft.com/office/word/2023/wordml/word16du" xmlns:w16sdtdh="http://schemas.microsoft.com/office/word/2020/wordml/sdtdatahash" xmlns:w16sdtfl="http://schemas.microsoft.com/office/word/2024/wordml/sdtformatlock" xmlns:w16se="http://schemas.microsoft.com/office/word/2015/wordml/symex" xmlns:wpg="http://schemas.microsoft.com/office/word/2010/wordprocessingGroup" xmlns:wpi="http://schemas.microsoft.com/office/word/2010/wordprocessingInk" xmlns:wne="http://schemas.microsoft.com/office/word/2006/wordml" xmlns:wps="http://schemas.microsoft.com/office/word/2010/wordprocessingShape" mc:Ignorable="w14 w15 w16se w16cid w16 w16cex w16sdtdh w16sdtfl w16du wp14">
   <w:tbl>
     <w:tblPr>
       <w:tblW w:w="8931" w:type="dxa"/>
@@ -2411,7 +2576,7 @@
               <w:noProof/>
             </w:rPr>
             <w:drawing>
-              <wp:inline distT="0" distB="0" distL="0" distR="0" wp14:anchorId="394A6DA3" wp14:editId="775CDF14">
+              <wp:inline distT="0" distB="0" distL="0" distR="0" wp14:anchorId="569F9CC0" wp14:editId="444D461F">
                 <wp:extent cx="1919288" cy="489482"/>
                 <wp:effectExtent l="0" t="0" r="5080" b="6350"/>
                 <wp:docPr id="3" name="Imagem 3" descr="http://www.cursolideranca.com.br/wp-content/uploads/2015/11/logo-senai.jpg"/>
@@ -2759,32 +2924,86 @@
 </file>
 
 <file path=word/numbering.xml><?xml version="1.0" encoding="utf-8"?>
-<w:numbering xmlns:wpc="http://schemas.microsoft.com/office/word/2010/wordprocessingCanvas" xmlns:cx="http://schemas.microsoft.com/office/drawing/2014/chartex" xmlns:cx1="http://schemas.microsoft.com/office/drawing/2015/9/8/chartex" xmlns:cx2="http://schemas.microsoft.com/office/drawing/2015/10/21/chartex" xmlns:cx3="http://schemas.microsoft.com/office/drawing/2016/5/9/chartex" xmlns:cx4="http://schemas.microsoft.com/office/drawing/2016/5/10/chartex" xmlns:cx5="http://schemas.microsoft.com/office/drawing/2016/5/11/chartex" xmlns:cx6="http://schemas.microsoft.com/office/drawing/2016/5/12/chartex" xmlns:cx7="http://schemas.microsoft.com/office/drawing/2016/5/13/chartex" xmlns:cx8="http://schemas.microsoft.com/office/drawing/2016/5/14/chartex" xmlns:mc="http://schemas.openxmlformats.org/markup-compatibility/2006" xmlns:aink="http://schemas.microsoft.com/office/drawing/2016/ink" xmlns:am3d="http://schemas.microsoft.com/office/drawing/2017/model3d" xmlns:o="urn:schemas-microsoft-com:office:office" xmlns:r="http://schemas.openxmlformats.org/officeDocument/2006/relationships" xmlns:m="http://schemas.openxmlformats.org/officeDocument/2006/math" xmlns:v="urn:schemas-microsoft-com:vml" xmlns:wp14="http://schemas.microsoft.com/office/word/2010/wordprocessingDrawing" xmlns:wp="http://schemas.openxmlformats.org/drawingml/2006/wordprocessingDrawing" xmlns:w10="urn:schemas-microsoft-com:office:word" xmlns:w="http://schemas.openxmlformats.org/wordprocessingml/2006/main" xmlns:w14="http://schemas.microsoft.com/office/word/2010/wordml" xmlns:w15="http://schemas.microsoft.com/office/word/2012/wordml" xmlns:w16cid="http://schemas.microsoft.com/office/word/2016/wordml/cid" xmlns:w16se="http://schemas.microsoft.com/office/word/2015/wordml/symex" xmlns:wpg="http://schemas.microsoft.com/office/word/2010/wordprocessingGroup" xmlns:wpi="http://schemas.microsoft.com/office/word/2010/wordprocessingInk" xmlns:wne="http://schemas.microsoft.com/office/word/2006/wordml" xmlns:wps="http://schemas.microsoft.com/office/word/2010/wordprocessingShape" mc:Ignorable="w14 w15 w16se w16cid wp14">
+<w:numbering xmlns:wpc="http://schemas.microsoft.com/office/word/2010/wordprocessingCanvas" xmlns:cx="http://schemas.microsoft.com/office/drawing/2014/chartex" xmlns:cx1="http://schemas.microsoft.com/office/drawing/2015/9/8/chartex" xmlns:cx2="http://schemas.microsoft.com/office/drawing/2015/10/21/chartex" xmlns:cx3="http://schemas.microsoft.com/office/drawing/2016/5/9/chartex" xmlns:cx4="http://schemas.microsoft.com/office/drawing/2016/5/10/chartex" xmlns:cx5="http://schemas.microsoft.com/office/drawing/2016/5/11/chartex" xmlns:cx6="http://schemas.microsoft.com/office/drawing/2016/5/12/chartex" xmlns:cx7="http://schemas.microsoft.com/office/drawing/2016/5/13/chartex" xmlns:cx8="http://schemas.microsoft.com/office/drawing/2016/5/14/chartex" xmlns:mc="http://schemas.openxmlformats.org/markup-compatibility/2006" xmlns:aink="http://schemas.microsoft.com/office/drawing/2016/ink" xmlns:am3d="http://schemas.microsoft.com/office/drawing/2017/model3d" xmlns:o="urn:schemas-microsoft-com:office:office" xmlns:oel="http://schemas.microsoft.com/office/2019/extlst" xmlns:r="http://schemas.openxmlformats.org/officeDocument/2006/relationships" xmlns:m="http://schemas.openxmlformats.org/officeDocument/2006/math" xmlns:v="urn:schemas-microsoft-com:vml" xmlns:wp14="http://schemas.microsoft.com/office/word/2010/wordprocessingDrawing" xmlns:wp="http://schemas.openxmlformats.org/drawingml/2006/wordprocessingDrawing" xmlns:w10="urn:schemas-microsoft-com:office:word" xmlns:w="http://schemas.openxmlformats.org/wordprocessingml/2006/main" xmlns:w14="http://schemas.microsoft.com/office/word/2010/wordml" xmlns:w15="http://schemas.microsoft.com/office/word/2012/wordml" xmlns:w16cex="http://schemas.microsoft.com/office/word/2018/wordml/cex" xmlns:w16cid="http://schemas.microsoft.com/office/word/2016/wordml/cid" xmlns:w16="http://schemas.microsoft.com/office/word/2018/wordml" xmlns:w16du="http://schemas.microsoft.com/office/word/2023/wordml/word16du" xmlns:w16sdtdh="http://schemas.microsoft.com/office/word/2020/wordml/sdtdatahash" xmlns:w16sdtfl="http://schemas.microsoft.com/office/word/2024/wordml/sdtformatlock" xmlns:w16se="http://schemas.microsoft.com/office/word/2015/wordml/symex" xmlns:wpg="http://schemas.microsoft.com/office/word/2010/wordprocessingGroup" xmlns:wpi="http://schemas.microsoft.com/office/word/2010/wordprocessingInk" xmlns:wne="http://schemas.microsoft.com/office/word/2006/wordml" xmlns:wps="http://schemas.microsoft.com/office/word/2010/wordprocessingShape" mc:Ignorable="w14 w15 w16se w16cid w16 w16cex w16sdtdh w16sdtfl w16du wp14">
   <w:numPicBullet w:numPicBulletId="0">
-    <w:pict>
-      <v:shapetype id="_x0000_t75" coordsize="21600,21600" o:spt="75" o:preferrelative="t" path="m@4@5l@4@11@9@11@9@5xe" filled="f" stroked="f">
-        <v:stroke joinstyle="miter"/>
-        <v:formulas>
-          <v:f eqn="if lineDrawn pixelLineWidth 0"/>
-          <v:f eqn="sum @0 1 0"/>
-          <v:f eqn="sum 0 0 @1"/>
-          <v:f eqn="prod @2 1 2"/>
-          <v:f eqn="prod @3 21600 pixelWidth"/>
-          <v:f eqn="prod @3 21600 pixelHeight"/>
-          <v:f eqn="sum @0 0 1"/>
-          <v:f eqn="prod @6 1 2"/>
-          <v:f eqn="prod @7 21600 pixelWidth"/>
-          <v:f eqn="sum @8 21600 0"/>
-          <v:f eqn="prod @7 21600 pixelHeight"/>
-          <v:f eqn="sum @10 21600 0"/>
-        </v:formulas>
-        <v:path o:extrusionok="f" gradientshapeok="t" o:connecttype="rect"/>
-        <o:lock v:ext="edit" aspectratio="t"/>
-      </v:shapetype>
-      <v:shape id="_x0000_i1078" type="#_x0000_t75" style="width:11.25pt;height:11.25pt" o:bullet="t">
-        <v:imagedata r:id="rId1" o:title="msoFCA2"/>
-      </v:shape>
-    </w:pict>
+    <mc:AlternateContent>
+      <mc:Choice Requires="v">
+        <w:pict>
+          <v:shapetype w14:anchorId="7ED1C463" id="_x0000_t75" coordsize="21600,21600" o:spt="75" o:preferrelative="t" path="m@4@5l@4@11@9@11@9@5xe" filled="f" stroked="f">
+            <v:stroke joinstyle="miter"/>
+            <v:formulas>
+              <v:f eqn="if lineDrawn pixelLineWidth 0"/>
+              <v:f eqn="sum @0 1 0"/>
+              <v:f eqn="sum 0 0 @1"/>
+              <v:f eqn="prod @2 1 2"/>
+              <v:f eqn="prod @3 21600 pixelWidth"/>
+              <v:f eqn="prod @3 21600 pixelHeight"/>
+              <v:f eqn="sum @0 0 1"/>
+              <v:f eqn="prod @6 1 2"/>
+              <v:f eqn="prod @7 21600 pixelWidth"/>
+              <v:f eqn="sum @8 21600 0"/>
+              <v:f eqn="prod @7 21600 pixelHeight"/>
+              <v:f eqn="sum @10 21600 0"/>
+            </v:formulas>
+            <v:path o:extrusionok="f" gradientshapeok="t" o:connecttype="rect"/>
+            <o:lock v:ext="edit" aspectratio="t"/>
+          </v:shapetype>
+          <v:shape id="Imagem 1729433713" o:spid="_x0000_i1025" type="#_x0000_t75" style="width:14.4pt;height:14.4pt;visibility:visible;mso-wrap-style:square">
+            <v:imagedata r:id="rId1" o:title=""/>
+          </v:shape>
+        </w:pict>
+      </mc:Choice>
+      <mc:Fallback>
+        <w:drawing>
+          <wp:inline distT="0" distB="0" distL="0" distR="0" wp14:anchorId="4FC7820A" wp14:editId="33D49F03">
+            <wp:extent cx="182880" cy="182880"/>
+            <wp:effectExtent l="0" t="0" r="0" b="0"/>
+            <wp:docPr id="1729433713" name="Imagem 1729433713"/>
+            <wp:cNvGraphicFramePr>
+              <a:graphicFrameLocks xmlns:a="http://schemas.openxmlformats.org/drawingml/2006/main" noChangeAspect="1"/>
+            </wp:cNvGraphicFramePr>
+            <a:graphic xmlns:a="http://schemas.openxmlformats.org/drawingml/2006/main">
+              <a:graphicData uri="http://schemas.openxmlformats.org/drawingml/2006/picture">
+                <pic:pic xmlns:pic="http://schemas.openxmlformats.org/drawingml/2006/picture">
+                  <pic:nvPicPr>
+                    <pic:cNvPr id="0" name="Picture -1023"/>
+                    <pic:cNvPicPr>
+                      <a:picLocks noChangeAspect="1" noChangeArrowheads="1"/>
+                    </pic:cNvPicPr>
+                  </pic:nvPicPr>
+                  <pic:blipFill>
+                    <a:blip r:embed="rId2">
+                      <a:extLst>
+                        <a:ext uri="{28A0092B-C50C-407E-A947-70E740481C1C}">
+                          <a14:useLocalDpi xmlns:a14="http://schemas.microsoft.com/office/drawing/2010/main" val="0"/>
+                        </a:ext>
+                      </a:extLst>
+                    </a:blip>
+                    <a:srcRect/>
+                    <a:stretch>
+                      <a:fillRect/>
+                    </a:stretch>
+                  </pic:blipFill>
+                  <pic:spPr bwMode="auto">
+                    <a:xfrm>
+                      <a:off x="0" y="0"/>
+                      <a:ext cx="182880" cy="182880"/>
+                    </a:xfrm>
+                    <a:prstGeom prst="rect">
+                      <a:avLst/>
+                    </a:prstGeom>
+                    <a:noFill/>
+                    <a:ln>
+                      <a:noFill/>
+                    </a:ln>
+                  </pic:spPr>
+                </pic:pic>
+              </a:graphicData>
+            </a:graphic>
+          </wp:inline>
+        </w:drawing>
+      </mc:Fallback>
+    </mc:AlternateContent>
   </w:numPicBullet>
   <w:abstractNum w:abstractNumId="0" w15:restartNumberingAfterBreak="0">
     <w:nsid w:val="02DB3447"/>
@@ -4975,31 +5194,31 @@
       </w:rPr>
     </w:lvl>
   </w:abstractNum>
-  <w:num w:numId="1">
+  <w:num w:numId="1" w16cid:durableId="376205206">
     <w:abstractNumId w:val="16"/>
   </w:num>
-  <w:num w:numId="2">
+  <w:num w:numId="2" w16cid:durableId="884684054">
     <w:abstractNumId w:val="15"/>
   </w:num>
-  <w:num w:numId="3">
+  <w:num w:numId="3" w16cid:durableId="571700475">
     <w:abstractNumId w:val="1"/>
   </w:num>
-  <w:num w:numId="4">
+  <w:num w:numId="4" w16cid:durableId="1645549660">
     <w:abstractNumId w:val="18"/>
   </w:num>
-  <w:num w:numId="5">
+  <w:num w:numId="5" w16cid:durableId="1255239399">
     <w:abstractNumId w:val="6"/>
   </w:num>
-  <w:num w:numId="6">
+  <w:num w:numId="6" w16cid:durableId="423186165">
     <w:abstractNumId w:val="12"/>
   </w:num>
-  <w:num w:numId="7">
+  <w:num w:numId="7" w16cid:durableId="134445433">
     <w:abstractNumId w:val="2"/>
   </w:num>
-  <w:num w:numId="8">
+  <w:num w:numId="8" w16cid:durableId="124469233">
     <w:abstractNumId w:val="13"/>
   </w:num>
-  <w:num w:numId="9">
+  <w:num w:numId="9" w16cid:durableId="132334193">
     <w:abstractNumId w:val="1"/>
     <w:lvlOverride w:ilvl="0">
       <w:startOverride w:val="1"/>
@@ -5029,50 +5248,50 @@
       <w:startOverride w:val="1"/>
     </w:lvlOverride>
   </w:num>
-  <w:num w:numId="10">
+  <w:num w:numId="10" w16cid:durableId="1287006791">
     <w:abstractNumId w:val="10"/>
   </w:num>
-  <w:num w:numId="11">
+  <w:num w:numId="11" w16cid:durableId="760955375">
     <w:abstractNumId w:val="10"/>
   </w:num>
-  <w:num w:numId="12">
+  <w:num w:numId="12" w16cid:durableId="1487743762">
     <w:abstractNumId w:val="9"/>
   </w:num>
-  <w:num w:numId="13">
+  <w:num w:numId="13" w16cid:durableId="1938362033">
     <w:abstractNumId w:val="3"/>
   </w:num>
-  <w:num w:numId="14">
+  <w:num w:numId="14" w16cid:durableId="1005592225">
     <w:abstractNumId w:val="8"/>
   </w:num>
-  <w:num w:numId="15">
+  <w:num w:numId="15" w16cid:durableId="777454144">
     <w:abstractNumId w:val="7"/>
   </w:num>
-  <w:num w:numId="16">
+  <w:num w:numId="16" w16cid:durableId="490175267">
     <w:abstractNumId w:val="11"/>
   </w:num>
-  <w:num w:numId="17">
+  <w:num w:numId="17" w16cid:durableId="522014692">
     <w:abstractNumId w:val="4"/>
   </w:num>
-  <w:num w:numId="18">
+  <w:num w:numId="18" w16cid:durableId="1518695006">
     <w:abstractNumId w:val="17"/>
   </w:num>
-  <w:num w:numId="19">
+  <w:num w:numId="19" w16cid:durableId="301735343">
     <w:abstractNumId w:val="5"/>
   </w:num>
-  <w:num w:numId="20">
+  <w:num w:numId="20" w16cid:durableId="1176962391">
     <w:abstractNumId w:val="19"/>
   </w:num>
-  <w:num w:numId="21">
+  <w:num w:numId="21" w16cid:durableId="1354921679">
     <w:abstractNumId w:val="0"/>
   </w:num>
-  <w:num w:numId="22">
+  <w:num w:numId="22" w16cid:durableId="1572736663">
     <w:abstractNumId w:val="14"/>
   </w:num>
 </w:numbering>
 </file>
 
 <file path=word/styles.xml><?xml version="1.0" encoding="utf-8"?>
-<w:styles xmlns:mc="http://schemas.openxmlformats.org/markup-compatibility/2006" xmlns:r="http://schemas.openxmlformats.org/officeDocument/2006/relationships" xmlns:w="http://schemas.openxmlformats.org/wordprocessingml/2006/main" xmlns:w14="http://schemas.microsoft.com/office/word/2010/wordml" xmlns:w15="http://schemas.microsoft.com/office/word/2012/wordml" xmlns:w16cid="http://schemas.microsoft.com/office/word/2016/wordml/cid" xmlns:w16se="http://schemas.microsoft.com/office/word/2015/wordml/symex" mc:Ignorable="w14 w15 w16se w16cid">
+<w:styles xmlns:mc="http://schemas.openxmlformats.org/markup-compatibility/2006" xmlns:r="http://schemas.openxmlformats.org/officeDocument/2006/relationships" xmlns:w="http://schemas.openxmlformats.org/wordprocessingml/2006/main" xmlns:w14="http://schemas.microsoft.com/office/word/2010/wordml" xmlns:w15="http://schemas.microsoft.com/office/word/2012/wordml" xmlns:w16cex="http://schemas.microsoft.com/office/word/2018/wordml/cex" xmlns:w16cid="http://schemas.microsoft.com/office/word/2016/wordml/cid" xmlns:w16="http://schemas.microsoft.com/office/word/2018/wordml" xmlns:w16du="http://schemas.microsoft.com/office/word/2023/wordml/word16du" xmlns:w16sdtdh="http://schemas.microsoft.com/office/word/2020/wordml/sdtdatahash" xmlns:w16sdtfl="http://schemas.microsoft.com/office/word/2024/wordml/sdtformatlock" xmlns:w16se="http://schemas.microsoft.com/office/word/2015/wordml/symex" mc:Ignorable="w14 w15 w16se w16cid w16 w16cex w16sdtdh w16sdtfl w16du">
   <w:docDefaults>
     <w:rPrDefault>
       <w:rPr>
@@ -5088,7 +5307,7 @@
       </w:pPr>
     </w:pPrDefault>
   </w:docDefaults>
-  <w:latentStyles w:defLockedState="0" w:defUIPriority="99" w:defSemiHidden="0" w:defUnhideWhenUsed="0" w:defQFormat="0" w:count="375">
+  <w:latentStyles w:defLockedState="0" w:defUIPriority="99" w:defSemiHidden="0" w:defUnhideWhenUsed="0" w:defQFormat="0" w:count="376">
     <w:lsdException w:name="Normal" w:uiPriority="0" w:qFormat="1"/>
     <w:lsdException w:name="heading 1" w:uiPriority="9" w:qFormat="1"/>
     <w:lsdException w:name="heading 2" w:semiHidden="1" w:uiPriority="0" w:unhideWhenUsed="1" w:qFormat="1"/>
@@ -5464,6 +5683,7 @@
     <w:lsdException w:name="Smart Hyperlink" w:semiHidden="1" w:unhideWhenUsed="1"/>
     <w:lsdException w:name="Hashtag" w:semiHidden="1" w:unhideWhenUsed="1"/>
     <w:lsdException w:name="Unresolved Mention" w:semiHidden="1" w:unhideWhenUsed="1"/>
+    <w:lsdException w:name="Smart Link" w:semiHidden="1" w:unhideWhenUsed="1"/>
   </w:latentStyles>
   <w:style w:type="paragraph" w:default="1" w:styleId="Normal">
     <w:name w:val="Normal"/>
@@ -5546,6 +5766,7 @@
   <w:style w:type="character" w:default="1" w:styleId="Fontepargpadro">
     <w:name w:val="Default Paragraph Font"/>
     <w:uiPriority w:val="1"/>
+    <w:semiHidden/>
     <w:unhideWhenUsed/>
   </w:style>
   <w:style w:type="table" w:default="1" w:styleId="Tabelanormal">

</xml_diff>